<commit_message>
Modified Azure cloud graphic in Vision
</commit_message>
<xml_diff>
--- a/Project Management/HopeHavenVision-suggested-edits.docx
+++ b/Project Management/HopeHavenVision-suggested-edits.docx
@@ -1,6 +1,6 @@
 
 <file path=word/document.xml><?xml version="1.0" encoding="utf-8"?>
-<w:document xmlns:wpc="http://schemas.microsoft.com/office/word/2010/wordprocessingCanvas" xmlns:mc="http://schemas.openxmlformats.org/markup-compatibility/2006" xmlns:o="urn:schemas-microsoft-com:office:office" xmlns:r="http://schemas.openxmlformats.org/officeDocument/2006/relationships" xmlns:m="http://schemas.openxmlformats.org/officeDocument/2006/math" xmlns:v="urn:schemas-microsoft-com:vml" xmlns:wp14="http://schemas.microsoft.com/office/word/2010/wordprocessingDrawing" xmlns:wp="http://schemas.openxmlformats.org/drawingml/2006/wordprocessingDrawing" xmlns:w10="urn:schemas-microsoft-com:office:word" xmlns:w="http://schemas.openxmlformats.org/wordprocessingml/2006/main" xmlns:w14="http://schemas.microsoft.com/office/word/2010/wordml" xmlns:w15="http://schemas.microsoft.com/office/word/2012/wordml" xmlns:wpg="http://schemas.microsoft.com/office/word/2010/wordprocessingGroup" xmlns:wpi="http://schemas.microsoft.com/office/word/2010/wordprocessingInk" xmlns:wne="http://schemas.microsoft.com/office/word/2006/wordml" xmlns:wps="http://schemas.microsoft.com/office/word/2010/wordprocessingShape" mc:Ignorable="w14 w15 wp14">
+<w:document xmlns:wpc="http://schemas.microsoft.com/office/word/2010/wordprocessingCanvas" xmlns:cx="http://schemas.microsoft.com/office/drawing/2014/chartex" xmlns:cx1="http://schemas.microsoft.com/office/drawing/2015/9/8/chartex" xmlns:cx2="http://schemas.microsoft.com/office/drawing/2015/10/21/chartex" xmlns:mc="http://schemas.openxmlformats.org/markup-compatibility/2006" xmlns:o="urn:schemas-microsoft-com:office:office" xmlns:r="http://schemas.openxmlformats.org/officeDocument/2006/relationships" xmlns:m="http://schemas.openxmlformats.org/officeDocument/2006/math" xmlns:v="urn:schemas-microsoft-com:vml" xmlns:wp14="http://schemas.microsoft.com/office/word/2010/wordprocessingDrawing" xmlns:wp="http://schemas.openxmlformats.org/drawingml/2006/wordprocessingDrawing" xmlns:w10="urn:schemas-microsoft-com:office:word" xmlns:w="http://schemas.openxmlformats.org/wordprocessingml/2006/main" xmlns:w14="http://schemas.microsoft.com/office/word/2010/wordml" xmlns:w15="http://schemas.microsoft.com/office/word/2012/wordml" xmlns:w16se="http://schemas.microsoft.com/office/word/2015/wordml/symex" xmlns:wpg="http://schemas.microsoft.com/office/word/2010/wordprocessingGroup" xmlns:wpi="http://schemas.microsoft.com/office/word/2010/wordprocessingInk" xmlns:wne="http://schemas.microsoft.com/office/word/2006/wordml" xmlns:wps="http://schemas.microsoft.com/office/word/2010/wordprocessingShape" mc:Ignorable="w14 w15 w16se wp14">
   <w:body>
     <w:p>
       <w:pPr>
@@ -57,7 +57,15 @@
         <w:pStyle w:val="InfoBlue"/>
       </w:pPr>
       <w:r>
-        <w:t>[Note: The following template is provided for use with the Rational Unified Process. Text enclosed in square brackets and displayed in blue italics (style=InfoBlue) is included to provide guidance to the author and should be deleted before publishing the document. A paragraph entered following this style will automatically be set to normal (style=Body Text).]</w:t>
+        <w:t>[Note: The following template is provided for use with the Rational Unified Process. Text enclosed in square brackets and displayed in blue italics (style=</w:t>
+      </w:r>
+      <w:proofErr w:type="spellStart"/>
+      <w:r>
+        <w:t>InfoBlue</w:t>
+      </w:r>
+      <w:proofErr w:type="spellEnd"/>
+      <w:r>
+        <w:t>) is included to provide guidance to the author and should be deleted before publishing the document. A paragraph entered following this style will automatically be set to normal (style=Body Text).]</w:t>
       </w:r>
     </w:p>
     <w:p>
@@ -4516,20 +4524,6 @@
           <w:rFonts w:ascii="Times New Roman" w:hAnsi="Times New Roman"/>
           <w:b w:val="0"/>
         </w:rPr>
-        <w:t xml:space="preserve">’s </w:t>
-      </w:r>
-      <w:r>
-        <w:rPr>
-          <w:rFonts w:ascii="Times New Roman" w:hAnsi="Times New Roman"/>
-          <w:b w:val="0"/>
-        </w:rPr>
-        <w:t>Lucy Gooding Center</w:t>
-      </w:r>
-      <w:r>
-        <w:rPr>
-          <w:rFonts w:ascii="Times New Roman" w:hAnsi="Times New Roman"/>
-          <w:b w:val="0"/>
-        </w:rPr>
         <w:t xml:space="preserve"> in Jacksonville,</w:t>
       </w:r>
       <w:r>
@@ -4785,13 +4779,7 @@
         <w:t>L</w:t>
       </w:r>
       <w:r>
-        <w:t xml:space="preserve">oans, </w:t>
-      </w:r>
-      <w:r>
-        <w:t>D</w:t>
-      </w:r>
-      <w:r>
-        <w:t xml:space="preserve">emonstrations/Tours/Presentations, Assistive Technology Evaluations and Training, and generate reports on this information.  </w:t>
+        <w:t xml:space="preserve">oans, Demonstrations/Tours/Presentations, Assistive Technology Evaluations and Training, and generate reports on this information.  </w:t>
       </w:r>
     </w:p>
     <w:p>
@@ -4868,16 +4856,7 @@
         </w:numPr>
       </w:pPr>
       <w:r>
-        <w:t xml:space="preserve">Hope Haven - a </w:t>
-      </w:r>
-      <w:r>
-        <w:t xml:space="preserve">Jacksonville </w:t>
-      </w:r>
-      <w:r>
-        <w:t>non-profit that is the location of the FAAST Northeast Regional Demonstration Center.  AT device dem</w:t>
-      </w:r>
-      <w:r>
-        <w:t>onstrations and loans take place at the Lucy Gooding Center.</w:t>
+        <w:t>Hope Haven - a non-profit that is the location of the FAAST Northeast Regional Demonstration Center.  This is the where AT device demonstrations and loans are given.</w:t>
       </w:r>
     </w:p>
     <w:p>
@@ -4895,22 +4874,7 @@
         <w:t xml:space="preserve">Florida Alliance for Assistive Services and Technology </w:t>
       </w:r>
       <w:r>
-        <w:t>Electronic Records - The new inventory system that will be devel</w:t>
-      </w:r>
-      <w:r>
-        <w:t>oped by Team Singularity for</w:t>
-      </w:r>
-      <w:r>
-        <w:t xml:space="preserve"> </w:t>
-      </w:r>
-      <w:r>
-        <w:t xml:space="preserve">FAAST’s program </w:t>
-      </w:r>
-      <w:r>
-        <w:t>Administrators</w:t>
-      </w:r>
-      <w:r>
-        <w:t>.</w:t>
+        <w:t>Electronic Records - The new inventory system that will be developed by Team Singularity for the Hope Haven FAAST Admins</w:t>
       </w:r>
     </w:p>
     <w:p>
@@ -4948,7 +4912,6 @@
       <w:bookmarkStart w:id="18" w:name="_Toc456600922"/>
       <w:bookmarkStart w:id="19" w:name="_Toc509300833"/>
       <w:r>
-        <w:lastRenderedPageBreak/>
         <w:t>Overview</w:t>
       </w:r>
       <w:bookmarkEnd w:id="17"/>
@@ -4987,6 +4950,7 @@
       </w:pPr>
       <w:bookmarkStart w:id="20" w:name="_Toc509300834"/>
       <w:r>
+        <w:lastRenderedPageBreak/>
         <w:t>Positioning</w:t>
       </w:r>
       <w:bookmarkEnd w:id="3"/>
@@ -5021,13 +4985,7 @@
         <w:t>devices or services to accomplish tasks</w:t>
       </w:r>
       <w:r>
-        <w:t xml:space="preserve"> non-disabled persons take for granted.  Often these AT devices are very expensive and very hard to find locally which makes it very difficult to assess the effectiveness in determining whether they will meet the specialized needs of each individual person.  Having an available library of AT device</w:t>
-      </w:r>
-      <w:r>
-        <w:t xml:space="preserve">s locally from which a </w:t>
-      </w:r>
-      <w:r>
-        <w:t>person can borrow and test out on a trial basis, helps them determine which device best meets their particular needs before having to make a large investment in such a device with no hands on knowledge of it.  Knowing which devices are available at any given time in the library</w:t>
+        <w:t xml:space="preserve"> non-disabled persons take for granted.  Often these AT devices are very expensive and very hard to find locally which makes it very difficult to assess the effectiveness in determining whether they will meet the specialized needs of each individual disabled person.  Having an available library of AT devices locally from which a disabled person can borrow and test out on a trial basis, helps them determine which device best meets their particular needs before having to make a large investment in such a device with no hands on knowledge of it.  Knowing which devices are available at any given time in the library</w:t>
       </w:r>
       <w:r>
         <w:t xml:space="preserve"> and when those that are loaned out are due back, makes it possible for FAAST Admins to efficiently run the system to meet the needs for as many clients as possible.  More accurate inventory information means maintaining the optimal inventory levels for each device to prevent wasted funds on used devices and steer more funds toward high demand devices.  In addition, the new inventory system will lessen the work load inefficiencies on FAAST Admins that is currently required to properly account for the number of loans.  An aspect </w:t>
@@ -5265,6 +5223,8 @@
       <w:bookmarkStart w:id="29" w:name="_Toc436203380"/>
       <w:bookmarkStart w:id="30" w:name="_Toc452813580"/>
       <w:bookmarkStart w:id="31" w:name="_Toc509300837"/>
+      <w:bookmarkStart w:id="32" w:name="_GoBack"/>
+      <w:bookmarkEnd w:id="32"/>
       <w:r>
         <w:lastRenderedPageBreak/>
         <w:t>Product Position Statement</w:t>
@@ -5324,10 +5284,7 @@
               <w:ind w:left="0"/>
             </w:pPr>
             <w:r>
-              <w:t xml:space="preserve">People who administer the FAAST program to </w:t>
-            </w:r>
-            <w:r>
-              <w:t>Floridians with disabilities</w:t>
+              <w:t xml:space="preserve">People who administer the FAAST program to disabled Floridians </w:t>
             </w:r>
           </w:p>
         </w:tc>
@@ -5541,13 +5498,7 @@
               <w:ind w:left="0"/>
             </w:pPr>
             <w:r>
-              <w:t xml:space="preserve">Provide Admins with a </w:t>
-            </w:r>
-            <w:r>
-              <w:t xml:space="preserve">way </w:t>
-            </w:r>
-            <w:r>
-              <w:t>to more easily administer their program. This is accomplished through more efficient interface, accurate information regarding the status of the AT device library</w:t>
+              <w:t>Provide Admins with a to more easily administer their program. This is accomplished through more efficient interface, accurate information regarding the status of the AT device library</w:t>
             </w:r>
             <w:r>
               <w:t>, and cut down on extra time spent by Admins to properly track loans to meet reporting requirements</w:t>
@@ -5565,16 +5516,16 @@
       <w:pPr>
         <w:pStyle w:val="Heading1"/>
       </w:pPr>
-      <w:bookmarkStart w:id="32" w:name="_Toc447960005"/>
-      <w:bookmarkStart w:id="33" w:name="_Toc452813581"/>
-      <w:bookmarkStart w:id="34" w:name="_Toc509300838"/>
-      <w:bookmarkStart w:id="35" w:name="_Toc436203381"/>
+      <w:bookmarkStart w:id="33" w:name="_Toc447960005"/>
+      <w:bookmarkStart w:id="34" w:name="_Toc452813581"/>
+      <w:bookmarkStart w:id="35" w:name="_Toc509300838"/>
+      <w:bookmarkStart w:id="36" w:name="_Toc436203381"/>
       <w:r>
         <w:t>Stakeholder and User Descriptions</w:t>
       </w:r>
-      <w:bookmarkEnd w:id="32"/>
       <w:bookmarkEnd w:id="33"/>
       <w:bookmarkEnd w:id="34"/>
+      <w:bookmarkEnd w:id="35"/>
     </w:p>
     <w:p>
       <w:pPr>
@@ -5589,626 +5540,79 @@
         <w:pStyle w:val="Heading2"/>
         <w:widowControl/>
       </w:pPr>
-      <w:bookmarkStart w:id="36" w:name="_Toc447960006"/>
-      <w:bookmarkStart w:id="37" w:name="_Toc452813582"/>
-      <w:bookmarkStart w:id="38" w:name="_Toc509300839"/>
+      <w:bookmarkStart w:id="37" w:name="_Toc447960006"/>
+      <w:bookmarkStart w:id="38" w:name="_Toc452813582"/>
+      <w:bookmarkStart w:id="39" w:name="_Toc509300839"/>
       <w:r>
         <w:t>Market Demographics</w:t>
       </w:r>
-      <w:bookmarkEnd w:id="36"/>
       <w:bookmarkEnd w:id="37"/>
       <w:bookmarkEnd w:id="38"/>
+      <w:bookmarkEnd w:id="39"/>
     </w:p>
     <w:p>
       <w:pPr>
         <w:pStyle w:val="InfoBlue"/>
-        <w:rPr>
-          <w:color w:val="auto"/>
-          <w:vertAlign w:val="subscript"/>
-        </w:rPr>
-      </w:pPr>
-      <w:r>
-        <w:br/>
-      </w:r>
-      <w:r>
-        <w:rPr>
-          <w:color w:val="auto"/>
-        </w:rPr>
-        <w:t>FAAST’s target market population is any Florida residents who have a disability</w:t>
-      </w:r>
-      <w:r>
-        <w:rPr>
-          <w:color w:val="auto"/>
-        </w:rPr>
-        <w:t xml:space="preserve"> and want to borrow an assistive device to discover whether it will fit their needs</w:t>
-      </w:r>
-      <w:r>
-        <w:rPr>
-          <w:color w:val="auto"/>
-        </w:rPr>
-        <w:t xml:space="preserve">.  </w:t>
-      </w:r>
-      <w:r>
-        <w:rPr>
-          <w:color w:val="auto"/>
-        </w:rPr>
-        <w:t xml:space="preserve">FAAST </w:t>
-      </w:r>
-      <w:r>
-        <w:rPr>
-          <w:color w:val="auto"/>
-        </w:rPr>
-        <w:t xml:space="preserve">often </w:t>
-      </w:r>
-      <w:r>
-        <w:rPr>
-          <w:color w:val="auto"/>
-        </w:rPr>
-        <w:t xml:space="preserve">receives </w:t>
-      </w:r>
-      <w:r>
-        <w:rPr>
-          <w:color w:val="auto"/>
-        </w:rPr>
-        <w:t xml:space="preserve">their </w:t>
-      </w:r>
-      <w:r>
-        <w:rPr>
-          <w:color w:val="auto"/>
-        </w:rPr>
-        <w:t xml:space="preserve">clients </w:t>
-      </w:r>
-      <w:r>
-        <w:rPr>
-          <w:color w:val="auto"/>
-        </w:rPr>
-        <w:t>t</w:t>
-      </w:r>
-      <w:r>
-        <w:rPr>
-          <w:color w:val="auto"/>
-        </w:rPr>
-        <w:t xml:space="preserve">hrough </w:t>
-      </w:r>
-      <w:r>
-        <w:rPr>
-          <w:color w:val="auto"/>
-        </w:rPr>
-        <w:t>referrals from state and county disability services agencies and therapists</w:t>
-      </w:r>
-      <w:r>
-        <w:rPr>
-          <w:color w:val="auto"/>
-        </w:rPr>
-        <w:t>.</w:t>
-      </w:r>
-      <w:r>
-        <w:rPr>
-          <w:color w:val="auto"/>
-        </w:rPr>
-        <w:t xml:space="preserve">  </w:t>
-      </w:r>
-      <w:r>
-        <w:rPr>
-          <w:color w:val="auto"/>
-        </w:rPr>
-        <w:t xml:space="preserve">Some clients also self-refer.  </w:t>
-      </w:r>
-      <w:r>
-        <w:rPr>
-          <w:color w:val="auto"/>
-        </w:rPr>
-        <w:t>As of 2013</w:t>
-      </w:r>
-      <w:r>
-        <w:rPr>
-          <w:color w:val="auto"/>
-        </w:rPr>
-        <w:t>*</w:t>
-      </w:r>
-      <w:r>
-        <w:rPr>
-          <w:color w:val="auto"/>
-        </w:rPr>
-        <w:t xml:space="preserve">, </w:t>
-      </w:r>
-      <w:r>
-        <w:rPr>
-          <w:color w:val="auto"/>
-        </w:rPr>
-        <w:t>non-institutionalized pe</w:t>
-      </w:r>
-      <w:r>
-        <w:rPr>
-          <w:color w:val="auto"/>
-        </w:rPr>
-        <w:t>rsons with disabilities of all ages were 13.4% of the population in the state of Florida.  The median income of working-age persons with disa</w:t>
-      </w:r>
-      <w:r>
-        <w:rPr>
-          <w:color w:val="auto"/>
-        </w:rPr>
-        <w:t>bilities was $37</w:t>
-      </w:r>
-      <w:r>
-        <w:rPr>
-          <w:color w:val="auto"/>
-        </w:rPr>
-        <w:t>,</w:t>
-      </w:r>
-      <w:r>
-        <w:rPr>
-          <w:color w:val="auto"/>
-        </w:rPr>
-        <w:t>3</w:t>
-      </w:r>
-      <w:r>
-        <w:rPr>
-          <w:color w:val="auto"/>
-        </w:rPr>
-        <w:t xml:space="preserve">00, </w:t>
-      </w:r>
-      <w:r>
-        <w:rPr>
-          <w:color w:val="auto"/>
-        </w:rPr>
-        <w:t xml:space="preserve">but the total poverty rate among all persons with disabilities in Florida was 28%.  </w:t>
-      </w:r>
-      <w:r>
-        <w:rPr>
-          <w:color w:val="auto"/>
-        </w:rPr>
-        <w:t>78</w:t>
-      </w:r>
-      <w:r>
-        <w:rPr>
-          <w:color w:val="auto"/>
-        </w:rPr>
-        <w:t>.5</w:t>
-      </w:r>
-      <w:r>
-        <w:rPr>
-          <w:color w:val="auto"/>
-        </w:rPr>
-        <w:t xml:space="preserve">% of </w:t>
-      </w:r>
-      <w:r>
-        <w:rPr>
-          <w:color w:val="auto"/>
-        </w:rPr>
-        <w:t xml:space="preserve">working-age </w:t>
-      </w:r>
-      <w:r>
-        <w:rPr>
-          <w:color w:val="auto"/>
-        </w:rPr>
-        <w:t xml:space="preserve">people </w:t>
-      </w:r>
-      <w:r>
-        <w:rPr>
-          <w:color w:val="auto"/>
-        </w:rPr>
-        <w:t xml:space="preserve">with disabilities </w:t>
-      </w:r>
-      <w:r>
-        <w:rPr>
-          <w:color w:val="auto"/>
-        </w:rPr>
-        <w:t>had health insurance</w:t>
-      </w:r>
-      <w:r>
-        <w:rPr>
-          <w:color w:val="auto"/>
-        </w:rPr>
-        <w:t>, with 60% receiving insurance through Medicaid/Medicare</w:t>
-      </w:r>
-      <w:r>
-        <w:rPr>
-          <w:color w:val="auto"/>
-        </w:rPr>
-        <w:t xml:space="preserve">.  </w:t>
-      </w:r>
-      <w:r>
-        <w:rPr>
-          <w:color w:val="auto"/>
-        </w:rPr>
-        <w:t>Private h</w:t>
-      </w:r>
-      <w:r>
-        <w:rPr>
-          <w:color w:val="auto"/>
-        </w:rPr>
-        <w:t>ealth insurance</w:t>
-      </w:r>
-      <w:r>
-        <w:rPr>
-          <w:color w:val="auto"/>
-        </w:rPr>
-        <w:t xml:space="preserve"> or Medicaid/Medicare</w:t>
-      </w:r>
-      <w:r>
-        <w:rPr>
-          <w:color w:val="auto"/>
-        </w:rPr>
-        <w:t xml:space="preserve"> may </w:t>
-      </w:r>
-      <w:r>
-        <w:rPr>
-          <w:color w:val="auto"/>
-        </w:rPr>
-        <w:t xml:space="preserve">or may not </w:t>
-      </w:r>
-      <w:r>
-        <w:rPr>
-          <w:color w:val="auto"/>
-        </w:rPr>
-        <w:t xml:space="preserve">cover part of the expense of a </w:t>
-      </w:r>
-      <w:r>
-        <w:rPr>
-          <w:color w:val="auto"/>
-        </w:rPr>
-        <w:t>device purchase</w:t>
-      </w:r>
-      <w:r>
-        <w:rPr>
-          <w:color w:val="auto"/>
-          <w:vertAlign w:val="subscript"/>
-        </w:rPr>
-        <w:t>.</w:t>
-      </w:r>
-      <w:r>
-        <w:rPr>
-          <w:color w:val="auto"/>
-        </w:rPr>
-        <w:t xml:space="preserve">  To qualify for government funding and fulfill its organizational mission, FAAST </w:t>
-      </w:r>
-      <w:r>
-        <w:rPr>
-          <w:color w:val="auto"/>
-        </w:rPr>
-        <w:t xml:space="preserve">offers </w:t>
-      </w:r>
-      <w:r>
-        <w:rPr>
-          <w:color w:val="auto"/>
-        </w:rPr>
-        <w:t xml:space="preserve">free </w:t>
-      </w:r>
-      <w:r>
-        <w:rPr>
-          <w:color w:val="auto"/>
-        </w:rPr>
-        <w:t>device loans,</w:t>
-      </w:r>
-      <w:r>
-        <w:rPr>
-          <w:color w:val="auto"/>
-        </w:rPr>
-        <w:t xml:space="preserve"> available</w:t>
-      </w:r>
-      <w:r>
-        <w:rPr>
-          <w:color w:val="auto"/>
-        </w:rPr>
-        <w:t xml:space="preserve"> to all</w:t>
-      </w:r>
-      <w:r>
-        <w:rPr>
-          <w:color w:val="auto"/>
-        </w:rPr>
-        <w:t xml:space="preserve"> regardless of income or insurance.</w:t>
-      </w:r>
-      <w:r>
-        <w:rPr>
-          <w:color w:val="auto"/>
-          <w:vertAlign w:val="subscript"/>
-        </w:rPr>
-        <w:t xml:space="preserve"> </w:t>
-      </w:r>
-      <w:r>
-        <w:rPr>
-          <w:color w:val="auto"/>
-          <w:vertAlign w:val="subscript"/>
-        </w:rPr>
-        <w:t xml:space="preserve"> </w:t>
+      </w:pPr>
+      <w:r>
+        <w:t>[Summarize the key market demographics that motivate your product decisions. Describe and position target market segments. Estimate the market’s size and growth by using the number of potential users or the amount of money your customers spend trying to meet needs that your product or enhancement would fulfill. Review major industry trends and technologies. Answer these strategic questions:</w:t>
       </w:r>
     </w:p>
     <w:p>
       <w:pPr>
         <w:pStyle w:val="InfoBlue"/>
-        <w:rPr>
-          <w:color w:val="auto"/>
-        </w:rPr>
-      </w:pPr>
-      <w:r>
-        <w:rPr>
-          <w:color w:val="auto"/>
-        </w:rPr>
-        <w:t xml:space="preserve">The </w:t>
-      </w:r>
-      <w:r>
-        <w:rPr>
-          <w:color w:val="auto"/>
-        </w:rPr>
-        <w:t xml:space="preserve">single </w:t>
-      </w:r>
-      <w:r>
-        <w:rPr>
-          <w:color w:val="auto"/>
-        </w:rPr>
-        <w:t>product currently used by FAAST administration to record the</w:t>
-      </w:r>
-      <w:r>
-        <w:rPr>
-          <w:color w:val="auto"/>
-        </w:rPr>
-        <w:t>ir</w:t>
-      </w:r>
-      <w:r>
-        <w:rPr>
-          <w:color w:val="auto"/>
-        </w:rPr>
-        <w:t xml:space="preserve"> loans also </w:t>
-      </w:r>
-      <w:r>
-        <w:rPr>
-          <w:color w:val="auto"/>
-        </w:rPr>
-        <w:t xml:space="preserve">allows for recording new client information, adding </w:t>
-      </w:r>
-      <w:r>
-        <w:rPr>
-          <w:color w:val="auto"/>
-        </w:rPr>
-        <w:t>device inventory</w:t>
-      </w:r>
-      <w:r>
-        <w:rPr>
-          <w:color w:val="auto"/>
-        </w:rPr>
-        <w:t xml:space="preserve"> to the database of items available </w:t>
-      </w:r>
-      <w:r>
-        <w:rPr>
-          <w:color w:val="auto"/>
-        </w:rPr>
-        <w:t>to</w:t>
-      </w:r>
-      <w:r>
-        <w:rPr>
-          <w:color w:val="auto"/>
-        </w:rPr>
-        <w:t xml:space="preserve"> loan, </w:t>
-      </w:r>
-      <w:r>
-        <w:rPr>
-          <w:color w:val="auto"/>
-        </w:rPr>
-        <w:t xml:space="preserve">deaccessioning devices, </w:t>
-      </w:r>
-      <w:r>
-        <w:rPr>
-          <w:color w:val="auto"/>
-        </w:rPr>
-        <w:t xml:space="preserve">and scheduling demonstrations of devices.  </w:t>
-      </w:r>
-      <w:r>
-        <w:rPr>
-          <w:color w:val="auto"/>
-        </w:rPr>
-        <w:t xml:space="preserve">FAAST Administration would like </w:t>
-      </w:r>
-      <w:r>
-        <w:rPr>
-          <w:color w:val="auto"/>
-        </w:rPr>
-        <w:t>to have</w:t>
-      </w:r>
-      <w:r>
-        <w:rPr>
-          <w:color w:val="auto"/>
-        </w:rPr>
-        <w:t xml:space="preserve"> a site with </w:t>
-      </w:r>
-      <w:r>
-        <w:rPr>
-          <w:color w:val="auto"/>
-        </w:rPr>
-        <w:t>improved technology</w:t>
-      </w:r>
-      <w:r>
-        <w:rPr>
-          <w:color w:val="auto"/>
-        </w:rPr>
-        <w:t xml:space="preserve">, and </w:t>
-      </w:r>
-      <w:r>
-        <w:rPr>
-          <w:color w:val="auto"/>
-        </w:rPr>
-        <w:t xml:space="preserve">also </w:t>
-      </w:r>
-      <w:r>
-        <w:rPr>
-          <w:color w:val="auto"/>
-        </w:rPr>
-        <w:t xml:space="preserve">a new feature </w:t>
-      </w:r>
-      <w:r>
-        <w:rPr>
-          <w:color w:val="auto"/>
-        </w:rPr>
-        <w:t xml:space="preserve">to make </w:t>
-      </w:r>
-      <w:r>
-        <w:rPr>
-          <w:color w:val="auto"/>
-        </w:rPr>
-        <w:t xml:space="preserve">device </w:t>
-      </w:r>
-      <w:r>
-        <w:rPr>
-          <w:color w:val="auto"/>
-        </w:rPr>
-        <w:t>loan</w:t>
-      </w:r>
-      <w:r>
-        <w:rPr>
-          <w:color w:val="auto"/>
-        </w:rPr>
-        <w:t xml:space="preserve"> reservations</w:t>
-      </w:r>
-      <w:r>
-        <w:rPr>
-          <w:color w:val="auto"/>
-        </w:rPr>
-        <w:t xml:space="preserve"> available to a wider audience via the</w:t>
-      </w:r>
-      <w:r>
-        <w:rPr>
-          <w:color w:val="auto"/>
-        </w:rPr>
-        <w:t xml:space="preserve"> </w:t>
-      </w:r>
-      <w:r>
-        <w:rPr>
-          <w:color w:val="auto"/>
-        </w:rPr>
-        <w:t xml:space="preserve">internet, as those with disabilities often have little means of transportation.  </w:t>
-      </w:r>
-      <w:r>
-        <w:rPr>
-          <w:color w:val="auto"/>
-        </w:rPr>
-        <w:t>This new feature may be beyond the scope of this project.</w:t>
-      </w:r>
-      <w:r>
-        <w:rPr>
-          <w:color w:val="auto"/>
-        </w:rPr>
-        <w:t xml:space="preserve">  However, the new site will have quicker data access and provide meaningful data reporting to </w:t>
-      </w:r>
-      <w:r>
-        <w:rPr>
-          <w:color w:val="auto"/>
-        </w:rPr>
-        <w:t xml:space="preserve">track loan and client statistics, </w:t>
-      </w:r>
-      <w:r>
-        <w:rPr>
-          <w:color w:val="auto"/>
-        </w:rPr>
-        <w:t>support</w:t>
-      </w:r>
-      <w:r>
-        <w:rPr>
-          <w:color w:val="auto"/>
-        </w:rPr>
-        <w:t>ing</w:t>
-      </w:r>
-      <w:r>
-        <w:rPr>
-          <w:color w:val="auto"/>
-        </w:rPr>
-        <w:t xml:space="preserve"> the </w:t>
-      </w:r>
-      <w:r>
-        <w:rPr>
-          <w:color w:val="auto"/>
-        </w:rPr>
-        <w:t xml:space="preserve">reporting </w:t>
-      </w:r>
-      <w:r>
-        <w:rPr>
-          <w:color w:val="auto"/>
-        </w:rPr>
-        <w:t>requirements for state and federal funding.</w:t>
-      </w:r>
-      <w:r>
-        <w:rPr>
-          <w:color w:val="auto"/>
-        </w:rPr>
-        <w:t xml:space="preserve"> </w:t>
-      </w:r>
-    </w:p>
-    <w:p>
-      <w:pPr>
-        <w:pStyle w:val="BodyText"/>
-        <w:ind w:left="0"/>
-        <w:rPr>
-          <w:sz w:val="18"/>
-          <w:szCs w:val="18"/>
-        </w:rPr>
-      </w:pPr>
-      <w:r>
-        <w:rPr>
-          <w:sz w:val="18"/>
-          <w:szCs w:val="18"/>
-        </w:rPr>
-        <w:t xml:space="preserve">*Statistics provided by the </w:t>
-      </w:r>
-      <w:r>
-        <w:rPr>
-          <w:sz w:val="18"/>
-          <w:szCs w:val="18"/>
-        </w:rPr>
-        <w:t>Institute on Employment and Disability</w:t>
-      </w:r>
-      <w:r>
-        <w:rPr>
-          <w:sz w:val="18"/>
-          <w:szCs w:val="18"/>
-        </w:rPr>
-        <w:t xml:space="preserve">, </w:t>
-      </w:r>
-      <w:r>
-        <w:rPr>
-          <w:sz w:val="18"/>
-          <w:szCs w:val="18"/>
-        </w:rPr>
-        <w:t>Cornell University</w:t>
-      </w:r>
-      <w:r>
-        <w:rPr>
-          <w:sz w:val="18"/>
-          <w:szCs w:val="18"/>
-        </w:rPr>
-        <w:t xml:space="preserve">, </w:t>
-      </w:r>
-      <w:r>
-        <w:rPr>
-          <w:sz w:val="18"/>
-          <w:szCs w:val="18"/>
-        </w:rPr>
-        <w:t>Ithaca, New York</w:t>
-      </w:r>
-    </w:p>
-    <w:p>
-      <w:pPr>
-        <w:pStyle w:val="BodyText"/>
-      </w:pPr>
+      </w:pPr>
+      <w:r>
+        <w:t xml:space="preserve">• </w:t>
+      </w:r>
+      <w:r>
+        <w:tab/>
+        <w:t xml:space="preserve">What is your organization’s reputation in these markets? </w:t>
+      </w:r>
+    </w:p>
+    <w:p>
+      <w:pPr>
+        <w:pStyle w:val="InfoBlue"/>
+      </w:pPr>
+      <w:r>
+        <w:t>•</w:t>
+      </w:r>
+      <w:r>
+        <w:tab/>
+        <w:t xml:space="preserve">What would you like it to be? </w:t>
+      </w:r>
+    </w:p>
+    <w:p>
+      <w:pPr>
+        <w:pStyle w:val="InfoBlue"/>
+      </w:pPr>
+      <w:r>
+        <w:t xml:space="preserve">• </w:t>
+      </w:r>
+      <w:r>
+        <w:tab/>
+        <w:t>How does this product or service support your goals?]</w:t>
+      </w:r>
     </w:p>
     <w:p>
       <w:pPr>
         <w:pStyle w:val="Heading2"/>
       </w:pPr>
-      <w:bookmarkStart w:id="39" w:name="_Toc452813583"/>
-      <w:bookmarkStart w:id="40" w:name="_Toc509300840"/>
-      <w:r>
-        <w:lastRenderedPageBreak/>
+      <w:bookmarkStart w:id="40" w:name="_Toc452813583"/>
+      <w:bookmarkStart w:id="41" w:name="_Toc509300840"/>
+      <w:r>
         <w:t>Stakeholder Summary</w:t>
       </w:r>
-      <w:bookmarkEnd w:id="39"/>
       <w:bookmarkEnd w:id="40"/>
+      <w:bookmarkEnd w:id="41"/>
     </w:p>
     <w:p>
       <w:pPr>
         <w:pStyle w:val="InfoBlue"/>
-        <w:rPr>
-          <w:color w:val="auto"/>
-        </w:rPr>
-      </w:pPr>
+      </w:pPr>
+      <w:r>
+        <w:t>[There are a number of stakeholders with an interest in the development and not all of them are end users. Present a summary list of these non-user stakeholders. (The users are summarized in section 3.3.)]</w:t>
+      </w:r>
     </w:p>
     <w:tbl>
       <w:tblPr>
@@ -6303,22 +5707,160 @@
           <w:p>
             <w:pPr>
               <w:pStyle w:val="InfoBlue"/>
+            </w:pPr>
+            <w:r>
+              <w:t>[Name the stakeholder type.]</w:t>
+            </w:r>
+          </w:p>
+        </w:tc>
+        <w:tc>
+          <w:tcPr>
+            <w:tcW w:w="2610" w:type="dxa"/>
+          </w:tcPr>
+          <w:p>
+            <w:pPr>
+              <w:pStyle w:val="InfoBlue"/>
+            </w:pPr>
+            <w:r>
+              <w:t>[Briefly describe the stakeholder.]</w:t>
+            </w:r>
+          </w:p>
+        </w:tc>
+        <w:tc>
+          <w:tcPr>
+            <w:tcW w:w="3960" w:type="dxa"/>
+          </w:tcPr>
+          <w:p>
+            <w:pPr>
+              <w:pStyle w:val="InfoBlue"/>
+            </w:pPr>
+            <w:r>
+              <w:t>[Summarize the stakeholder’s key responsibilities with regard to the system being developed; that is, their interest as a stakeholder. For example, this stakeholder:</w:t>
+            </w:r>
+          </w:p>
+          <w:p>
+            <w:pPr>
+              <w:pStyle w:val="InfoBlue"/>
+              <w:numPr>
+                <w:ilvl w:val="0"/>
+                <w:numId w:val="29"/>
+              </w:numPr>
+              <w:tabs>
+                <w:tab w:val="clear" w:pos="360"/>
+                <w:tab w:val="num" w:pos="252"/>
+              </w:tabs>
+              <w:ind w:left="252" w:hanging="180"/>
+            </w:pPr>
+            <w:r>
+              <w:t>ensures that the system will be maintainable</w:t>
+            </w:r>
+          </w:p>
+          <w:p>
+            <w:pPr>
+              <w:pStyle w:val="InfoBlue"/>
+              <w:numPr>
+                <w:ilvl w:val="0"/>
+                <w:numId w:val="29"/>
+              </w:numPr>
+              <w:tabs>
+                <w:tab w:val="clear" w:pos="360"/>
+                <w:tab w:val="num" w:pos="252"/>
+              </w:tabs>
+              <w:ind w:left="252" w:hanging="180"/>
+            </w:pPr>
+            <w:r>
+              <w:lastRenderedPageBreak/>
+              <w:t>ensures that there will be a market demand for the product’s features</w:t>
+            </w:r>
+          </w:p>
+          <w:p>
+            <w:pPr>
+              <w:pStyle w:val="InfoBlue"/>
+              <w:numPr>
+                <w:ilvl w:val="0"/>
+                <w:numId w:val="29"/>
+              </w:numPr>
+              <w:tabs>
+                <w:tab w:val="clear" w:pos="360"/>
+                <w:tab w:val="num" w:pos="252"/>
+              </w:tabs>
+              <w:ind w:left="252" w:hanging="180"/>
+            </w:pPr>
+            <w:r>
+              <w:t>monitors the project’s progress</w:t>
+            </w:r>
+          </w:p>
+          <w:p>
+            <w:pPr>
+              <w:pStyle w:val="InfoBlue"/>
+              <w:numPr>
+                <w:ilvl w:val="0"/>
+                <w:numId w:val="29"/>
+              </w:numPr>
+              <w:tabs>
+                <w:tab w:val="clear" w:pos="360"/>
+                <w:tab w:val="num" w:pos="252"/>
+              </w:tabs>
+              <w:ind w:left="252" w:hanging="180"/>
+            </w:pPr>
+            <w:r>
+              <w:t>approves funding</w:t>
+            </w:r>
+          </w:p>
+          <w:p>
+            <w:pPr>
+              <w:pStyle w:val="InfoBlue"/>
+              <w:numPr>
+                <w:ilvl w:val="0"/>
+                <w:numId w:val="29"/>
+              </w:numPr>
+              <w:tabs>
+                <w:tab w:val="clear" w:pos="360"/>
+                <w:tab w:val="num" w:pos="252"/>
+              </w:tabs>
+              <w:ind w:left="252" w:hanging="180"/>
+            </w:pPr>
+            <w:r>
+              <w:t>and so forth]</w:t>
+            </w:r>
+          </w:p>
+          <w:p>
+            <w:pPr>
+              <w:pStyle w:val="BodyText"/>
+            </w:pPr>
+          </w:p>
+        </w:tc>
+      </w:tr>
+      <w:tr>
+        <w:tc>
+          <w:tcPr>
+            <w:tcW w:w="1890" w:type="dxa"/>
+          </w:tcPr>
+          <w:p>
+            <w:pPr>
+              <w:pStyle w:val="InfoBlue"/>
               <w:rPr>
+                <w:i w:val="0"/>
                 <w:color w:val="auto"/>
               </w:rPr>
             </w:pPr>
             <w:r>
               <w:rPr>
+                <w:i w:val="0"/>
                 <w:color w:val="auto"/>
               </w:rPr>
-              <w:t xml:space="preserve">FAAST </w:t>
-            </w:r>
+              <w:lastRenderedPageBreak/>
+              <w:t xml:space="preserve">FAAST, </w:t>
+            </w:r>
+            <w:proofErr w:type="spellStart"/>
             <w:r>
               <w:rPr>
+                <w:i w:val="0"/>
                 <w:color w:val="auto"/>
               </w:rPr>
-              <w:t>Tallahassee</w:t>
-            </w:r>
+              <w:t>inc</w:t>
+            </w:r>
+            <w:proofErr w:type="spellEnd"/>
           </w:p>
         </w:tc>
         <w:tc>
@@ -6329,15 +5871,19 @@
             <w:pPr>
               <w:pStyle w:val="InfoBlue"/>
               <w:rPr>
+                <w:i w:val="0"/>
                 <w:color w:val="auto"/>
               </w:rPr>
             </w:pPr>
+            <w:proofErr w:type="spellStart"/>
             <w:r>
               <w:rPr>
+                <w:i w:val="0"/>
                 <w:color w:val="auto"/>
               </w:rPr>
-              <w:t>The state parent organization to the local FAAST office</w:t>
-            </w:r>
+              <w:t>asdf</w:t>
+            </w:r>
+            <w:proofErr w:type="spellEnd"/>
           </w:p>
         </w:tc>
         <w:tc>
@@ -6348,15 +5894,19 @@
             <w:pPr>
               <w:pStyle w:val="InfoBlue"/>
               <w:rPr>
+                <w:i w:val="0"/>
                 <w:color w:val="auto"/>
               </w:rPr>
             </w:pPr>
+            <w:proofErr w:type="spellStart"/>
             <w:r>
               <w:rPr>
+                <w:i w:val="0"/>
                 <w:color w:val="auto"/>
               </w:rPr>
-              <w:t>Must ensure the accuracy of inventory and client tracking to continue to receive government funding for services provided</w:t>
-            </w:r>
+              <w:t>asdf</w:t>
+            </w:r>
+            <w:proofErr w:type="spellEnd"/>
           </w:p>
         </w:tc>
       </w:tr>
@@ -6369,94 +5919,13 @@
             <w:pPr>
               <w:pStyle w:val="InfoBlue"/>
               <w:rPr>
+                <w:i w:val="0"/>
                 <w:color w:val="auto"/>
               </w:rPr>
             </w:pPr>
             <w:r>
               <w:rPr>
-                <w:color w:val="auto"/>
-              </w:rPr>
-              <w:t>FAAST</w:t>
-            </w:r>
-            <w:r>
-              <w:rPr>
-                <w:color w:val="auto"/>
-              </w:rPr>
-              <w:t xml:space="preserve"> North East Florida Regional Demonstration Center </w:t>
-            </w:r>
-            <w:r>
-              <w:rPr>
-                <w:color w:val="auto"/>
-              </w:rPr>
-              <w:t>Administrator</w:t>
-            </w:r>
-          </w:p>
-        </w:tc>
-        <w:tc>
-          <w:tcPr>
-            <w:tcW w:w="2610" w:type="dxa"/>
-          </w:tcPr>
-          <w:p>
-            <w:pPr>
-              <w:pStyle w:val="InfoBlue"/>
-              <w:rPr>
-                <w:color w:val="auto"/>
-              </w:rPr>
-            </w:pPr>
-            <w:r>
-              <w:rPr>
-                <w:color w:val="auto"/>
-              </w:rPr>
-              <w:t>One of two employees for FAAST’s northeast Florida regional office</w:t>
-            </w:r>
-          </w:p>
-        </w:tc>
-        <w:tc>
-          <w:tcPr>
-            <w:tcW w:w="3960" w:type="dxa"/>
-          </w:tcPr>
-          <w:p>
-            <w:pPr>
-              <w:pStyle w:val="InfoBlue"/>
-              <w:rPr>
-                <w:color w:val="auto"/>
-              </w:rPr>
-            </w:pPr>
-            <w:r>
-              <w:rPr>
-                <w:color w:val="auto"/>
-              </w:rPr>
-              <w:t>Maintain the system</w:t>
-            </w:r>
-          </w:p>
-          <w:p>
-            <w:pPr>
-              <w:pStyle w:val="BodyText"/>
-              <w:ind w:left="0"/>
-            </w:pPr>
-            <w:r>
-              <w:t>Will o</w:t>
-            </w:r>
-            <w:r>
-              <w:t>utline the system requirements for his office and for parent organization</w:t>
-            </w:r>
-          </w:p>
-        </w:tc>
-      </w:tr>
-      <w:tr>
-        <w:tc>
-          <w:tcPr>
-            <w:tcW w:w="1890" w:type="dxa"/>
-          </w:tcPr>
-          <w:p>
-            <w:pPr>
-              <w:pStyle w:val="InfoBlue"/>
-              <w:rPr>
-                <w:color w:val="auto"/>
-              </w:rPr>
-            </w:pPr>
-            <w:r>
-              <w:rPr>
+                <w:i w:val="0"/>
                 <w:color w:val="auto"/>
               </w:rPr>
               <w:t>Hope Haven Director</w:t>
@@ -6471,105 +5940,75 @@
             <w:pPr>
               <w:pStyle w:val="InfoBlue"/>
               <w:rPr>
+                <w:i w:val="0"/>
                 <w:color w:val="auto"/>
               </w:rPr>
             </w:pPr>
-            <w:r>
+          </w:p>
+        </w:tc>
+        <w:tc>
+          <w:tcPr>
+            <w:tcW w:w="3960" w:type="dxa"/>
+          </w:tcPr>
+          <w:p>
+            <w:pPr>
+              <w:pStyle w:val="InfoBlue"/>
               <w:rPr>
+                <w:i w:val="0"/>
                 <w:color w:val="auto"/>
               </w:rPr>
-              <w:t>Director of organization which provides social services to families with a focus on children</w:t>
-            </w:r>
-          </w:p>
-        </w:tc>
-        <w:tc>
-          <w:tcPr>
-            <w:tcW w:w="3960" w:type="dxa"/>
+            </w:pPr>
+          </w:p>
+        </w:tc>
+      </w:tr>
+      <w:tr>
+        <w:tc>
+          <w:tcPr>
+            <w:tcW w:w="1890" w:type="dxa"/>
           </w:tcPr>
           <w:p>
             <w:pPr>
               <w:pStyle w:val="InfoBlue"/>
               <w:rPr>
+                <w:i w:val="0"/>
                 <w:color w:val="auto"/>
               </w:rPr>
             </w:pPr>
             <w:r>
               <w:rPr>
+                <w:i w:val="0"/>
                 <w:color w:val="auto"/>
               </w:rPr>
-              <w:t>Ensure the continued function of FAAST as an organization hosted by Hope Haven</w:t>
-            </w:r>
-          </w:p>
-        </w:tc>
-      </w:tr>
-      <w:tr>
-        <w:tc>
-          <w:tcPr>
-            <w:tcW w:w="1890" w:type="dxa"/>
+              <w:t>Disabled Floridian</w:t>
+            </w:r>
+          </w:p>
+        </w:tc>
+        <w:tc>
+          <w:tcPr>
+            <w:tcW w:w="2610" w:type="dxa"/>
           </w:tcPr>
           <w:p>
             <w:pPr>
               <w:pStyle w:val="InfoBlue"/>
               <w:rPr>
+                <w:i w:val="0"/>
                 <w:color w:val="auto"/>
               </w:rPr>
             </w:pPr>
-            <w:r>
+          </w:p>
+        </w:tc>
+        <w:tc>
+          <w:tcPr>
+            <w:tcW w:w="3960" w:type="dxa"/>
+          </w:tcPr>
+          <w:p>
+            <w:pPr>
+              <w:pStyle w:val="InfoBlue"/>
               <w:rPr>
+                <w:i w:val="0"/>
                 <w:color w:val="auto"/>
               </w:rPr>
-              <w:t>Floridians with disabilities</w:t>
-            </w:r>
-            <w:r>
-              <w:rPr>
-                <w:color w:val="auto"/>
-              </w:rPr>
-              <w:t xml:space="preserve"> in northeast Florida</w:t>
-            </w:r>
-          </w:p>
-        </w:tc>
-        <w:tc>
-          <w:tcPr>
-            <w:tcW w:w="2610" w:type="dxa"/>
-          </w:tcPr>
-          <w:p>
-            <w:pPr>
-              <w:pStyle w:val="InfoBlue"/>
-              <w:rPr>
-                <w:color w:val="auto"/>
-              </w:rPr>
-            </w:pPr>
-            <w:r>
-              <w:rPr>
-                <w:color w:val="auto"/>
-              </w:rPr>
-              <w:t>A Florida resident</w:t>
-            </w:r>
-            <w:r>
-              <w:rPr>
-                <w:color w:val="auto"/>
-              </w:rPr>
-              <w:t xml:space="preserve"> who has a need for AT</w:t>
-            </w:r>
-          </w:p>
-        </w:tc>
-        <w:tc>
-          <w:tcPr>
-            <w:tcW w:w="3960" w:type="dxa"/>
-          </w:tcPr>
-          <w:p>
-            <w:pPr>
-              <w:pStyle w:val="InfoBlue"/>
-              <w:rPr>
-                <w:color w:val="auto"/>
-              </w:rPr>
-            </w:pPr>
-            <w:r>
-              <w:rPr>
-                <w:color w:val="auto"/>
-              </w:rPr>
-              <w:t>Need an accurate accounting of loans they have made through FAAST</w:t>
-            </w:r>
+            </w:pPr>
           </w:p>
         </w:tc>
       </w:tr>
@@ -6577,28 +6016,26 @@
     <w:p>
       <w:pPr>
         <w:pStyle w:val="Heading2"/>
-        <w:numPr>
-          <w:ilvl w:val="0"/>
-          <w:numId w:val="0"/>
-        </w:numPr>
-        <w:ind w:left="720"/>
-      </w:pPr>
-      <w:bookmarkStart w:id="41" w:name="_Toc452813584"/>
-      <w:bookmarkStart w:id="42" w:name="_Toc509300841"/>
-    </w:p>
-    <w:p>
-      <w:pPr>
-        <w:pStyle w:val="Heading2"/>
-      </w:pPr>
+      </w:pPr>
+      <w:bookmarkStart w:id="42" w:name="_Toc452813584"/>
+      <w:bookmarkStart w:id="43" w:name="_Toc509300841"/>
       <w:r>
         <w:t>User Summary</w:t>
       </w:r>
-      <w:bookmarkEnd w:id="41"/>
       <w:bookmarkEnd w:id="42"/>
+      <w:bookmarkEnd w:id="43"/>
+    </w:p>
+    <w:p>
+      <w:pPr>
+        <w:pStyle w:val="InfoBlue"/>
+      </w:pPr>
+      <w:r>
+        <w:t>[Present a summary list of all identified users.]</w:t>
+      </w:r>
     </w:p>
     <w:tbl>
       <w:tblPr>
-        <w:tblW w:w="8748" w:type="dxa"/>
+        <w:tblW w:w="0" w:type="auto"/>
         <w:tblInd w:w="828" w:type="dxa"/>
         <w:tblBorders>
           <w:top w:val="single" w:sz="6" w:space="0" w:color="000000"/>
@@ -6719,10 +6156,7 @@
               <w:pStyle w:val="InfoBlue"/>
             </w:pPr>
             <w:r>
-              <w:rPr>
-                <w:color w:val="auto"/>
-              </w:rPr>
-              <w:t>FAAST Administrator</w:t>
+              <w:t>[Name the user type.]</w:t>
             </w:r>
           </w:p>
         </w:tc>
@@ -6735,19 +6169,7 @@
               <w:pStyle w:val="InfoBlue"/>
             </w:pPr>
             <w:r>
-              <w:rPr>
-                <w:color w:val="auto"/>
-              </w:rPr>
-              <w:t>The</w:t>
-            </w:r>
-            <w:r>
-              <w:t xml:space="preserve"> </w:t>
-            </w:r>
-            <w:r>
-              <w:rPr>
-                <w:color w:val="auto"/>
-              </w:rPr>
-              <w:t>main user of the inventory, client tracking and loan system</w:t>
+              <w:t>[Briefly describe what they represent with respect to the system.]</w:t>
             </w:r>
           </w:p>
         </w:tc>
@@ -6758,262 +6180,74 @@
           <w:p>
             <w:pPr>
               <w:pStyle w:val="InfoBlue"/>
-              <w:numPr>
-                <w:ilvl w:val="0"/>
-                <w:numId w:val="29"/>
-              </w:numPr>
-              <w:rPr>
-                <w:color w:val="auto"/>
-              </w:rPr>
-            </w:pPr>
-            <w:r>
-              <w:rPr>
-                <w:color w:val="auto"/>
-              </w:rPr>
-              <w:t xml:space="preserve"> </w:t>
-            </w:r>
-            <w:r>
-              <w:rPr>
-                <w:color w:val="auto"/>
-              </w:rPr>
-              <w:t>Creates inventory items</w:t>
-            </w:r>
-          </w:p>
-          <w:p>
-            <w:pPr>
-              <w:pStyle w:val="BodyText"/>
-              <w:numPr>
-                <w:ilvl w:val="0"/>
-                <w:numId w:val="29"/>
-              </w:numPr>
-            </w:pPr>
-            <w:r>
-              <w:t>Alter existing invento</w:t>
-            </w:r>
-            <w:r>
-              <w:t>ry items</w:t>
+            </w:pPr>
+            <w:r>
+              <w:t>[List the user’s key responsibilities with regard to the system being developed; for example:</w:t>
             </w:r>
           </w:p>
           <w:p>
             <w:pPr>
               <w:pStyle w:val="InfoBlue"/>
-              <w:numPr>
-                <w:ilvl w:val="0"/>
-                <w:numId w:val="29"/>
-              </w:numPr>
-              <w:rPr>
-                <w:color w:val="auto"/>
-              </w:rPr>
-            </w:pPr>
-            <w:r>
-              <w:rPr>
-                <w:color w:val="auto"/>
-              </w:rPr>
-              <w:t xml:space="preserve"> </w:t>
-            </w:r>
-            <w:r>
-              <w:rPr>
-                <w:color w:val="auto"/>
-              </w:rPr>
-              <w:t xml:space="preserve">Creates </w:t>
-            </w:r>
-            <w:r>
-              <w:rPr>
-                <w:color w:val="auto"/>
-              </w:rPr>
-              <w:t>new client</w:t>
-            </w:r>
-          </w:p>
-          <w:p>
-            <w:pPr>
-              <w:pStyle w:val="InfoBlue"/>
-              <w:numPr>
-                <w:ilvl w:val="0"/>
-                <w:numId w:val="29"/>
-              </w:numPr>
-              <w:rPr>
-                <w:color w:val="auto"/>
-              </w:rPr>
-            </w:pPr>
-            <w:r>
-              <w:rPr>
-                <w:color w:val="auto"/>
-              </w:rPr>
-              <w:t xml:space="preserve"> </w:t>
-            </w:r>
-            <w:r>
-              <w:rPr>
-                <w:color w:val="auto"/>
-              </w:rPr>
-              <w:t>Inputs client information</w:t>
-            </w:r>
-          </w:p>
-          <w:p>
-            <w:pPr>
-              <w:pStyle w:val="InfoBlue"/>
-              <w:numPr>
-                <w:ilvl w:val="0"/>
-                <w:numId w:val="29"/>
-              </w:numPr>
-              <w:rPr>
-                <w:color w:val="auto"/>
-              </w:rPr>
-            </w:pPr>
-            <w:r>
-              <w:rPr>
-                <w:color w:val="auto"/>
-              </w:rPr>
-              <w:t xml:space="preserve"> </w:t>
-            </w:r>
-            <w:r>
-              <w:rPr>
-                <w:color w:val="auto"/>
-              </w:rPr>
-              <w:t>P</w:t>
-            </w:r>
-            <w:r>
-              <w:rPr>
-                <w:color w:val="auto"/>
-              </w:rPr>
-              <w:t>roduces reports</w:t>
-            </w:r>
-            <w:r>
-              <w:rPr>
-                <w:color w:val="auto"/>
-              </w:rPr>
-              <w:t xml:space="preserve"> about loans</w:t>
-            </w:r>
-          </w:p>
-          <w:p>
-            <w:pPr>
-              <w:pStyle w:val="InfoBlue"/>
-              <w:numPr>
-                <w:ilvl w:val="0"/>
-                <w:numId w:val="29"/>
-              </w:numPr>
-              <w:rPr>
-                <w:color w:val="auto"/>
-              </w:rPr>
-            </w:pPr>
-            <w:r>
-              <w:rPr>
-                <w:color w:val="auto"/>
-              </w:rPr>
-              <w:t xml:space="preserve"> </w:t>
-            </w:r>
-            <w:r>
-              <w:rPr>
-                <w:color w:val="auto"/>
-              </w:rPr>
-              <w:t xml:space="preserve">Creates </w:t>
-            </w:r>
-            <w:r>
-              <w:rPr>
-                <w:color w:val="auto"/>
-              </w:rPr>
-              <w:t xml:space="preserve">new </w:t>
-            </w:r>
-            <w:r>
-              <w:rPr>
-                <w:color w:val="auto"/>
-              </w:rPr>
-              <w:t>loans</w:t>
-            </w:r>
-          </w:p>
-          <w:p>
-            <w:pPr>
-              <w:pStyle w:val="InfoBlue"/>
-              <w:numPr>
-                <w:ilvl w:val="0"/>
-                <w:numId w:val="29"/>
-              </w:numPr>
-              <w:rPr>
-                <w:color w:val="auto"/>
-              </w:rPr>
-            </w:pPr>
-            <w:r>
-              <w:rPr>
-                <w:color w:val="auto"/>
-              </w:rPr>
-              <w:t xml:space="preserve"> </w:t>
-            </w:r>
-            <w:r>
-              <w:rPr>
-                <w:color w:val="auto"/>
-              </w:rPr>
-              <w:t xml:space="preserve">Alters existing loans </w:t>
-            </w:r>
-          </w:p>
-          <w:p>
-            <w:pPr>
-              <w:pStyle w:val="InfoBlue"/>
-              <w:numPr>
-                <w:ilvl w:val="0"/>
-                <w:numId w:val="29"/>
-              </w:numPr>
-              <w:rPr>
-                <w:color w:val="auto"/>
-              </w:rPr>
-            </w:pPr>
-            <w:r>
-              <w:rPr>
-                <w:color w:val="auto"/>
-              </w:rPr>
-              <w:t xml:space="preserve"> Closes existing loans</w:t>
-            </w:r>
-          </w:p>
-          <w:p>
-            <w:pPr>
-              <w:pStyle w:val="BodyText"/>
               <w:numPr>
                 <w:ilvl w:val="0"/>
                 <w:numId w:val="29"/>
               </w:numPr>
               <w:tabs>
                 <w:tab w:val="clear" w:pos="360"/>
-                <w:tab w:val="num" w:pos="316"/>
+                <w:tab w:val="num" w:pos="252"/>
               </w:tabs>
             </w:pPr>
             <w:r>
-              <w:t>Move existing inventory item to reuse category</w:t>
-            </w:r>
-          </w:p>
-          <w:p>
-            <w:pPr>
-              <w:pStyle w:val="BodyText"/>
+              <w:t>captures details</w:t>
+            </w:r>
+          </w:p>
+          <w:p>
+            <w:pPr>
+              <w:pStyle w:val="InfoBlue"/>
               <w:numPr>
                 <w:ilvl w:val="0"/>
                 <w:numId w:val="29"/>
               </w:numPr>
               <w:tabs>
                 <w:tab w:val="clear" w:pos="360"/>
-                <w:tab w:val="num" w:pos="316"/>
+                <w:tab w:val="num" w:pos="252"/>
               </w:tabs>
             </w:pPr>
             <w:r>
-              <w:t>Schedule demonstrations with clients</w:t>
-            </w:r>
-          </w:p>
-          <w:p>
-            <w:pPr>
-              <w:pStyle w:val="BodyText"/>
+              <w:t>produces reports</w:t>
+            </w:r>
+          </w:p>
+          <w:p>
+            <w:pPr>
+              <w:pStyle w:val="InfoBlue"/>
               <w:numPr>
                 <w:ilvl w:val="0"/>
                 <w:numId w:val="29"/>
               </w:numPr>
               <w:tabs>
                 <w:tab w:val="clear" w:pos="360"/>
-                <w:tab w:val="num" w:pos="316"/>
+                <w:tab w:val="num" w:pos="252"/>
               </w:tabs>
             </w:pPr>
             <w:r>
-              <w:t>Accurately track other information for reports</w:t>
-            </w:r>
-          </w:p>
-          <w:p>
-            <w:pPr>
-              <w:pStyle w:val="BodyText"/>
-            </w:pPr>
+              <w:t>coordinates work</w:t>
+            </w:r>
+          </w:p>
+          <w:p>
+            <w:pPr>
+              <w:pStyle w:val="InfoBlue"/>
+              <w:numPr>
+                <w:ilvl w:val="0"/>
+                <w:numId w:val="29"/>
+              </w:numPr>
+              <w:tabs>
+                <w:tab w:val="clear" w:pos="360"/>
+                <w:tab w:val="num" w:pos="252"/>
+              </w:tabs>
+            </w:pPr>
+            <w:r>
+              <w:t>and so on]</w:t>
+            </w:r>
           </w:p>
         </w:tc>
         <w:tc>
@@ -7025,10 +6259,7 @@
               <w:pStyle w:val="InfoBlue"/>
             </w:pPr>
             <w:r>
-              <w:rPr>
-                <w:color w:val="auto"/>
-              </w:rPr>
-              <w:t>Self</w:t>
+              <w:t>[If the user is not directly represented, identify which stakeholder is responsible for representing the user’s interest.]</w:t>
             </w:r>
           </w:p>
         </w:tc>
@@ -7043,36 +6274,31 @@
       <w:pPr>
         <w:pStyle w:val="Heading2"/>
       </w:pPr>
-      <w:bookmarkStart w:id="43" w:name="_Toc425054386"/>
-      <w:bookmarkStart w:id="44" w:name="_Toc342757864"/>
-      <w:bookmarkStart w:id="45" w:name="_Toc346297773"/>
-      <w:bookmarkStart w:id="46" w:name="_Toc422186479"/>
-      <w:bookmarkStart w:id="47" w:name="_Toc436203384"/>
-      <w:bookmarkStart w:id="48" w:name="_Toc452813585"/>
-      <w:bookmarkStart w:id="49" w:name="_Toc509300842"/>
+      <w:bookmarkStart w:id="44" w:name="_Toc425054386"/>
+      <w:bookmarkStart w:id="45" w:name="_Toc342757864"/>
+      <w:bookmarkStart w:id="46" w:name="_Toc346297773"/>
+      <w:bookmarkStart w:id="47" w:name="_Toc422186479"/>
+      <w:bookmarkStart w:id="48" w:name="_Toc436203384"/>
+      <w:bookmarkStart w:id="49" w:name="_Toc452813585"/>
+      <w:bookmarkStart w:id="50" w:name="_Toc509300842"/>
       <w:r>
         <w:t>User Environment</w:t>
       </w:r>
-      <w:bookmarkEnd w:id="43"/>
       <w:bookmarkEnd w:id="44"/>
       <w:bookmarkEnd w:id="45"/>
       <w:bookmarkEnd w:id="46"/>
       <w:bookmarkEnd w:id="47"/>
       <w:bookmarkEnd w:id="48"/>
       <w:bookmarkEnd w:id="49"/>
-    </w:p>
-    <w:p>
-      <w:r>
-        <w:t>This product will be used in an office in Jacksonville, Florida</w:t>
-      </w:r>
-      <w:r>
-        <w:t>,</w:t>
-      </w:r>
-      <w:r>
-        <w:t xml:space="preserve"> located inside a room also used for device storage and demonstration.  </w:t>
-      </w:r>
-      <w:bookmarkStart w:id="50" w:name="_GoBack"/>
       <w:bookmarkEnd w:id="50"/>
+    </w:p>
+    <w:p>
+      <w:pPr>
+        <w:pStyle w:val="InfoBlue"/>
+      </w:pPr>
+      <w:r>
+        <w:t>[Detail the working environment of the target user. Here are some suggestions:</w:t>
+      </w:r>
     </w:p>
     <w:p>
       <w:pPr>
@@ -7083,11 +6309,7 @@
         </w:numPr>
       </w:pPr>
       <w:r>
-        <w:lastRenderedPageBreak/>
         <w:t>Number of people involved in completing the task? Is this changing?</w:t>
-      </w:r>
-      <w:r>
-        <w:t xml:space="preserve"> </w:t>
       </w:r>
     </w:p>
     <w:p>
@@ -7280,6 +6502,7 @@
               <w:rPr>
                 <w:b/>
               </w:rPr>
+              <w:lastRenderedPageBreak/>
               <w:t>Type</w:t>
             </w:r>
           </w:p>
@@ -7670,11 +6893,7 @@
               <w:pStyle w:val="InfoBlue"/>
             </w:pPr>
             <w:r>
-              <w:t xml:space="preserve">[List the user’s key responsibilities with regard to the system being developed— </w:t>
-            </w:r>
-            <w:r>
-              <w:lastRenderedPageBreak/>
-              <w:t>that is, captures details, produces reports, coordinates work, and so forth.]</w:t>
+              <w:t>[List the user’s key responsibilities with regard to the system being developed— that is, captures details, produces reports, coordinates work, and so forth.]</w:t>
             </w:r>
           </w:p>
         </w:tc>
@@ -7694,7 +6913,6 @@
               <w:rPr>
                 <w:b/>
               </w:rPr>
-              <w:lastRenderedPageBreak/>
               <w:t>Success Criteria</w:t>
             </w:r>
           </w:p>
@@ -7875,6 +7093,7 @@
         <w:pStyle w:val="InfoBlue"/>
       </w:pPr>
       <w:r>
+        <w:lastRenderedPageBreak/>
         <w:t>•</w:t>
       </w:r>
       <w:r>
@@ -7916,7 +7135,15 @@
         <w:pStyle w:val="InfoBlue"/>
       </w:pPr>
       <w:r>
-        <w:t>Fill in the following table—if using Rational RequisitePro to capture the Needs, this could be an extract or report from that tool.]</w:t>
+        <w:t xml:space="preserve">Fill in the following table—if using Rational </w:t>
+      </w:r>
+      <w:proofErr w:type="spellStart"/>
+      <w:r>
+        <w:t>RequisitePro</w:t>
+      </w:r>
+      <w:proofErr w:type="spellEnd"/>
+      <w:r>
+        <w:t xml:space="preserve"> to capture the Needs, this could be an extract or report from that tool.]</w:t>
       </w:r>
     </w:p>
     <w:p>
@@ -8134,186 +7361,82 @@
     <w:p>
       <w:pPr>
         <w:pStyle w:val="InfoBlue"/>
-        <w:rPr>
-          <w:color w:val="auto"/>
-        </w:rPr>
-      </w:pPr>
-      <w:r>
-        <w:rPr>
-          <w:color w:val="auto"/>
-        </w:rPr>
-        <w:t>As a non-profit organization</w:t>
-      </w:r>
-      <w:r>
-        <w:rPr>
-          <w:color w:val="auto"/>
-        </w:rPr>
-        <w:t xml:space="preserve"> funded by Florida state government, the US government</w:t>
-      </w:r>
-      <w:r>
-        <w:rPr>
-          <w:color w:val="auto"/>
-        </w:rPr>
-        <w:t xml:space="preserve">, </w:t>
-      </w:r>
-      <w:r>
-        <w:rPr>
-          <w:color w:val="auto"/>
-        </w:rPr>
-        <w:t xml:space="preserve">and public/private donations, the </w:t>
-      </w:r>
-      <w:r>
-        <w:rPr>
-          <w:color w:val="auto"/>
-        </w:rPr>
-        <w:t>statewide</w:t>
-      </w:r>
-      <w:r>
-        <w:rPr>
-          <w:color w:val="auto"/>
-        </w:rPr>
-        <w:t xml:space="preserve"> </w:t>
-      </w:r>
-      <w:r>
-        <w:rPr>
-          <w:color w:val="auto"/>
-        </w:rPr>
-        <w:t xml:space="preserve">FAAST </w:t>
-      </w:r>
-      <w:r>
-        <w:rPr>
-          <w:color w:val="auto"/>
-        </w:rPr>
-        <w:t xml:space="preserve">program </w:t>
-      </w:r>
-      <w:r>
-        <w:rPr>
-          <w:color w:val="auto"/>
-        </w:rPr>
-        <w:t>has</w:t>
-      </w:r>
-      <w:r>
-        <w:rPr>
-          <w:color w:val="auto"/>
-        </w:rPr>
-        <w:t xml:space="preserve"> limited ability to purchase web development services</w:t>
-      </w:r>
-      <w:r>
-        <w:rPr>
-          <w:color w:val="auto"/>
-        </w:rPr>
-        <w:t xml:space="preserve"> or packaged inventory software</w:t>
-      </w:r>
-      <w:r>
-        <w:rPr>
-          <w:color w:val="auto"/>
-        </w:rPr>
-        <w:t xml:space="preserve">.  </w:t>
-      </w:r>
-      <w:r>
-        <w:rPr>
-          <w:color w:val="auto"/>
-        </w:rPr>
-        <w:t>No single online solution exists for the specific needs of this organization other than the</w:t>
-      </w:r>
-      <w:r>
-        <w:rPr>
-          <w:color w:val="auto"/>
-        </w:rPr>
-        <w:t xml:space="preserve">ir </w:t>
-      </w:r>
-      <w:r>
-        <w:rPr>
-          <w:color w:val="auto"/>
-        </w:rPr>
-        <w:t>current</w:t>
-      </w:r>
-      <w:r>
-        <w:rPr>
-          <w:color w:val="auto"/>
-        </w:rPr>
-        <w:t xml:space="preserve"> website</w:t>
-      </w:r>
-      <w:r>
-        <w:rPr>
-          <w:color w:val="auto"/>
-        </w:rPr>
-        <w:t xml:space="preserve">.  </w:t>
-      </w:r>
-      <w:r>
-        <w:rPr>
-          <w:color w:val="auto"/>
-        </w:rPr>
-        <w:t>Pro-bono development services</w:t>
-      </w:r>
-      <w:r>
-        <w:rPr>
-          <w:color w:val="auto"/>
-        </w:rPr>
-        <w:t xml:space="preserve"> have been sought to replace the current product, however the current product does function and </w:t>
-      </w:r>
-      <w:r>
-        <w:rPr>
-          <w:color w:val="auto"/>
-        </w:rPr>
-        <w:t>meets the needs of the organization.</w:t>
-      </w:r>
-    </w:p>
-    <w:p>
-      <w:pPr>
-        <w:pStyle w:val="InfoBlue"/>
-      </w:pPr>
-      <w:r>
-        <w:t xml:space="preserve">  </w:t>
-      </w:r>
+      </w:pPr>
+      <w:r>
+        <w:t>[Identify alternatives the stakeholder perceives as available. These can include buying a competitor’s product, building a homegrown solution or simply maintaining the status quo. List any known competitive choices that exist or may become available. Include the major strengths and weaknesses of each competitor as perceived by the stakeholder or end user.]</w:t>
+      </w:r>
+    </w:p>
+    <w:p>
+      <w:pPr>
+        <w:pStyle w:val="Heading3"/>
+      </w:pPr>
+      <w:bookmarkStart w:id="66" w:name="_Toc509300849"/>
+      <w:r>
+        <w:t>&lt;</w:t>
+      </w:r>
+      <w:proofErr w:type="spellStart"/>
+      <w:r>
+        <w:t>aCompetitor</w:t>
+      </w:r>
+      <w:proofErr w:type="spellEnd"/>
+      <w:r>
+        <w:t>&gt;</w:t>
+      </w:r>
+      <w:bookmarkEnd w:id="66"/>
+    </w:p>
+    <w:p>
+      <w:pPr>
+        <w:pStyle w:val="Heading3"/>
+      </w:pPr>
+      <w:bookmarkStart w:id="67" w:name="_Toc509300850"/>
+      <w:r>
+        <w:t>&lt;</w:t>
+      </w:r>
+      <w:proofErr w:type="spellStart"/>
+      <w:r>
+        <w:t>anotherCompetitor</w:t>
+      </w:r>
+      <w:proofErr w:type="spellEnd"/>
+      <w:r>
+        <w:t>&gt;</w:t>
+      </w:r>
+      <w:bookmarkEnd w:id="67"/>
     </w:p>
     <w:p>
       <w:pPr>
         <w:pStyle w:val="Heading1"/>
       </w:pPr>
-      <w:bookmarkStart w:id="66" w:name="_Toc436203387"/>
-      <w:bookmarkStart w:id="67" w:name="_Toc452813590"/>
-      <w:bookmarkStart w:id="68" w:name="_Toc509300851"/>
-      <w:bookmarkEnd w:id="35"/>
+      <w:bookmarkStart w:id="68" w:name="_Toc436203387"/>
+      <w:bookmarkStart w:id="69" w:name="_Toc452813590"/>
+      <w:bookmarkStart w:id="70" w:name="_Toc509300851"/>
+      <w:bookmarkEnd w:id="36"/>
       <w:r>
         <w:t>Product Overview</w:t>
       </w:r>
-      <w:bookmarkEnd w:id="66"/>
-      <w:bookmarkEnd w:id="67"/>
+      <w:bookmarkStart w:id="71" w:name="_Toc425054391"/>
+      <w:bookmarkStart w:id="72" w:name="_Toc318088998"/>
+      <w:bookmarkStart w:id="73" w:name="_Toc320274603"/>
+      <w:bookmarkStart w:id="74" w:name="_Toc320279476"/>
+      <w:bookmarkStart w:id="75" w:name="_Toc323533353"/>
+      <w:bookmarkStart w:id="76" w:name="_Toc339783677"/>
+      <w:bookmarkStart w:id="77" w:name="_Toc339784266"/>
+      <w:bookmarkStart w:id="78" w:name="_Toc342757867"/>
+      <w:bookmarkStart w:id="79" w:name="_Toc346297778"/>
+      <w:bookmarkStart w:id="80" w:name="_Toc422186484"/>
+      <w:bookmarkStart w:id="81" w:name="_Toc436203388"/>
+      <w:bookmarkStart w:id="82" w:name="_Toc452813591"/>
+      <w:bookmarkStart w:id="83" w:name="_Toc509300852"/>
       <w:bookmarkEnd w:id="68"/>
-    </w:p>
-    <w:p>
-      <w:pPr>
-        <w:pStyle w:val="Heading2"/>
-        <w:numPr>
-          <w:ilvl w:val="0"/>
-          <w:numId w:val="0"/>
-        </w:numPr>
-        <w:ind w:left="720"/>
-      </w:pPr>
-      <w:bookmarkStart w:id="69" w:name="_Toc425054391"/>
-      <w:bookmarkStart w:id="70" w:name="_Toc318088998"/>
-      <w:bookmarkStart w:id="71" w:name="_Toc320274603"/>
-      <w:bookmarkStart w:id="72" w:name="_Toc320279476"/>
-      <w:bookmarkStart w:id="73" w:name="_Toc323533353"/>
-      <w:bookmarkStart w:id="74" w:name="_Toc339783677"/>
-      <w:bookmarkStart w:id="75" w:name="_Toc339784266"/>
-      <w:bookmarkStart w:id="76" w:name="_Toc342757867"/>
-      <w:bookmarkStart w:id="77" w:name="_Toc346297778"/>
-      <w:bookmarkStart w:id="78" w:name="_Toc422186484"/>
-      <w:bookmarkStart w:id="79" w:name="_Toc436203388"/>
-      <w:bookmarkStart w:id="80" w:name="_Toc452813591"/>
-      <w:bookmarkStart w:id="81" w:name="_Toc509300852"/>
-    </w:p>
-    <w:p>
-      <w:pPr>
-        <w:pStyle w:val="Heading2"/>
-      </w:pPr>
-      <w:r>
-        <w:t>Product Perspective</w:t>
-      </w:r>
       <w:bookmarkEnd w:id="69"/>
       <w:bookmarkEnd w:id="70"/>
+    </w:p>
+    <w:p>
+      <w:pPr>
+        <w:pStyle w:val="Heading2"/>
+      </w:pPr>
+      <w:r>
+        <w:t>Product Perspective</w:t>
+      </w:r>
       <w:bookmarkEnd w:id="71"/>
       <w:bookmarkEnd w:id="72"/>
       <w:bookmarkEnd w:id="73"/>
@@ -8325,6 +7448,8 @@
       <w:bookmarkEnd w:id="79"/>
       <w:bookmarkEnd w:id="80"/>
       <w:bookmarkEnd w:id="81"/>
+      <w:bookmarkEnd w:id="82"/>
+      <w:bookmarkEnd w:id="83"/>
     </w:p>
     <w:p>
       <w:pPr>
@@ -8354,12 +7479,11 @@
         <w:rPr>
           <w:noProof/>
         </w:rPr>
-        <w:lastRenderedPageBreak/>
         <w:drawing>
-          <wp:inline distT="0" distB="0" distL="0" distR="0" wp14:anchorId="41BC3AA5" wp14:editId="6D229E6F">
-            <wp:extent cx="1733550" cy="2324100"/>
+          <wp:inline distT="0" distB="0" distL="0" distR="0" wp14:anchorId="34A147B7" wp14:editId="4EE29734">
+            <wp:extent cx="1219200" cy="2571750"/>
             <wp:effectExtent l="0" t="0" r="0" b="0"/>
-            <wp:docPr id="1" name="Picture 1"/>
+            <wp:docPr id="2" name="Picture 2"/>
             <wp:cNvGraphicFramePr>
               <a:graphicFrameLocks xmlns:a="http://schemas.openxmlformats.org/drawingml/2006/main" noChangeAspect="1"/>
             </wp:cNvGraphicFramePr>
@@ -8379,7 +7503,7 @@
                   <pic:spPr>
                     <a:xfrm>
                       <a:off x="0" y="0"/>
-                      <a:ext cx="1733550" cy="2324100"/>
+                      <a:ext cx="1219200" cy="2571750"/>
                     </a:xfrm>
                     <a:prstGeom prst="rect">
                       <a:avLst/>
@@ -8401,21 +7525,22 @@
       <w:pPr>
         <w:pStyle w:val="Heading2"/>
       </w:pPr>
-      <w:bookmarkStart w:id="82" w:name="_Toc346297779"/>
-      <w:bookmarkStart w:id="83" w:name="_Toc425054393"/>
-      <w:bookmarkStart w:id="84" w:name="_Toc422186486"/>
-      <w:bookmarkStart w:id="85" w:name="_Toc436203389"/>
-      <w:bookmarkStart w:id="86" w:name="_Toc452813592"/>
-      <w:bookmarkStart w:id="87" w:name="_Toc509300853"/>
-      <w:r>
+      <w:bookmarkStart w:id="84" w:name="_Toc346297779"/>
+      <w:bookmarkStart w:id="85" w:name="_Toc425054393"/>
+      <w:bookmarkStart w:id="86" w:name="_Toc422186486"/>
+      <w:bookmarkStart w:id="87" w:name="_Toc436203389"/>
+      <w:bookmarkStart w:id="88" w:name="_Toc452813592"/>
+      <w:bookmarkStart w:id="89" w:name="_Toc509300853"/>
+      <w:r>
+        <w:lastRenderedPageBreak/>
         <w:t>Summary of Capabilities</w:t>
       </w:r>
-      <w:bookmarkEnd w:id="82"/>
-      <w:bookmarkEnd w:id="83"/>
       <w:bookmarkEnd w:id="84"/>
       <w:bookmarkEnd w:id="85"/>
       <w:bookmarkEnd w:id="86"/>
       <w:bookmarkEnd w:id="87"/>
+      <w:bookmarkEnd w:id="88"/>
+      <w:bookmarkEnd w:id="89"/>
     </w:p>
     <w:p>
       <w:pPr>
@@ -8817,21 +7942,20 @@
           <w:ilvl w:val="0"/>
           <w:numId w:val="0"/>
         </w:numPr>
-        <w:ind w:left="720"/>
-      </w:pPr>
-      <w:bookmarkStart w:id="88" w:name="_Toc425054394"/>
-      <w:bookmarkStart w:id="89" w:name="_Toc318089002"/>
-      <w:bookmarkStart w:id="90" w:name="_Toc320274637"/>
-      <w:bookmarkStart w:id="91" w:name="_Toc320279510"/>
-      <w:bookmarkStart w:id="92" w:name="_Toc323533379"/>
-      <w:bookmarkStart w:id="93" w:name="_Toc339783689"/>
-      <w:bookmarkStart w:id="94" w:name="_Toc339784278"/>
-      <w:bookmarkStart w:id="95" w:name="_Toc342757869"/>
-      <w:bookmarkStart w:id="96" w:name="_Toc346297780"/>
-      <w:bookmarkStart w:id="97" w:name="_Toc422186487"/>
-      <w:bookmarkStart w:id="98" w:name="_Toc436203390"/>
-      <w:bookmarkStart w:id="99" w:name="_Toc452813593"/>
-      <w:bookmarkStart w:id="100" w:name="_Toc509300854"/>
+      </w:pPr>
+      <w:bookmarkStart w:id="90" w:name="_Toc425054394"/>
+      <w:bookmarkStart w:id="91" w:name="_Toc318089002"/>
+      <w:bookmarkStart w:id="92" w:name="_Toc320274637"/>
+      <w:bookmarkStart w:id="93" w:name="_Toc320279510"/>
+      <w:bookmarkStart w:id="94" w:name="_Toc323533379"/>
+      <w:bookmarkStart w:id="95" w:name="_Toc339783689"/>
+      <w:bookmarkStart w:id="96" w:name="_Toc339784278"/>
+      <w:bookmarkStart w:id="97" w:name="_Toc342757869"/>
+      <w:bookmarkStart w:id="98" w:name="_Toc346297780"/>
+      <w:bookmarkStart w:id="99" w:name="_Toc422186487"/>
+      <w:bookmarkStart w:id="100" w:name="_Toc436203390"/>
+      <w:bookmarkStart w:id="101" w:name="_Toc452813593"/>
+      <w:bookmarkStart w:id="102" w:name="_Toc509300854"/>
     </w:p>
     <w:p>
       <w:pPr>
@@ -8840,8 +7964,6 @@
       <w:r>
         <w:t>Assumptions and Dependencies</w:t>
       </w:r>
-      <w:bookmarkEnd w:id="88"/>
-      <w:bookmarkEnd w:id="89"/>
       <w:bookmarkEnd w:id="90"/>
       <w:bookmarkEnd w:id="91"/>
       <w:bookmarkEnd w:id="92"/>
@@ -8853,6 +7975,8 @@
       <w:bookmarkEnd w:id="98"/>
       <w:bookmarkEnd w:id="99"/>
       <w:bookmarkEnd w:id="100"/>
+      <w:bookmarkEnd w:id="101"/>
+      <w:bookmarkEnd w:id="102"/>
     </w:p>
     <w:p>
       <w:pPr>
@@ -8920,10 +8044,7 @@
         <w:t xml:space="preserve"> </w:t>
       </w:r>
       <w:r>
-        <w:t>It is assumed the user will</w:t>
-      </w:r>
-      <w:r>
-        <w:t xml:space="preserve"> have electricity to run the computer.</w:t>
+        <w:t>It is assumed the user with have electricity to run the computer.</w:t>
       </w:r>
     </w:p>
     <w:p>
@@ -8937,20 +8058,19 @@
         <w:pStyle w:val="Heading2"/>
         <w:widowControl/>
       </w:pPr>
-      <w:bookmarkStart w:id="101" w:name="_Toc425054395"/>
-      <w:bookmarkStart w:id="102" w:name="_Toc422186488"/>
-      <w:bookmarkStart w:id="103" w:name="_Toc436203391"/>
-      <w:bookmarkStart w:id="104" w:name="_Toc452813594"/>
-      <w:bookmarkStart w:id="105" w:name="_Toc509300855"/>
-      <w:r>
-        <w:lastRenderedPageBreak/>
+      <w:bookmarkStart w:id="103" w:name="_Toc425054395"/>
+      <w:bookmarkStart w:id="104" w:name="_Toc422186488"/>
+      <w:bookmarkStart w:id="105" w:name="_Toc436203391"/>
+      <w:bookmarkStart w:id="106" w:name="_Toc452813594"/>
+      <w:bookmarkStart w:id="107" w:name="_Toc509300855"/>
+      <w:r>
         <w:t>Cost and Pricing</w:t>
       </w:r>
-      <w:bookmarkEnd w:id="101"/>
-      <w:bookmarkEnd w:id="102"/>
       <w:bookmarkEnd w:id="103"/>
       <w:bookmarkEnd w:id="104"/>
       <w:bookmarkEnd w:id="105"/>
+      <w:bookmarkEnd w:id="106"/>
+      <w:bookmarkEnd w:id="107"/>
     </w:p>
     <w:p>
       <w:pPr>
@@ -8976,201 +8096,202 @@
         <w:pStyle w:val="Heading2"/>
         <w:widowControl/>
       </w:pPr>
-      <w:bookmarkStart w:id="106" w:name="_Toc425054396"/>
-      <w:bookmarkStart w:id="107" w:name="_Toc422186489"/>
-      <w:bookmarkStart w:id="108" w:name="_Toc436203392"/>
-      <w:bookmarkStart w:id="109" w:name="_Toc452813595"/>
-      <w:bookmarkStart w:id="110" w:name="_Toc509300856"/>
+      <w:bookmarkStart w:id="108" w:name="_Toc425054396"/>
+      <w:bookmarkStart w:id="109" w:name="_Toc422186489"/>
+      <w:bookmarkStart w:id="110" w:name="_Toc436203392"/>
+      <w:bookmarkStart w:id="111" w:name="_Toc452813595"/>
+      <w:bookmarkStart w:id="112" w:name="_Toc509300856"/>
       <w:r>
         <w:t>Licensing and Installation</w:t>
       </w:r>
-      <w:bookmarkEnd w:id="106"/>
-      <w:bookmarkEnd w:id="107"/>
       <w:bookmarkEnd w:id="108"/>
       <w:bookmarkEnd w:id="109"/>
       <w:bookmarkEnd w:id="110"/>
-    </w:p>
-    <w:p>
-      <w:pPr>
-        <w:pStyle w:val="BodyText"/>
-      </w:pPr>
-      <w:r>
-        <w:t xml:space="preserve">Product ownership shall remain with team Singularity and perpetual free license provided to FAAST and Hope Haven.    </w:t>
-      </w:r>
-    </w:p>
-    <w:p>
-      <w:pPr>
-        <w:pStyle w:val="BodyText"/>
-      </w:pPr>
-    </w:p>
-    <w:p>
-      <w:pPr>
-        <w:pStyle w:val="Heading1"/>
-      </w:pPr>
-      <w:bookmarkStart w:id="111" w:name="_Toc436203402"/>
-      <w:bookmarkStart w:id="112" w:name="_Toc452813596"/>
-      <w:bookmarkStart w:id="113" w:name="_Toc509300857"/>
-      <w:r>
-        <w:t>Product Features</w:t>
-      </w:r>
       <w:bookmarkEnd w:id="111"/>
       <w:bookmarkEnd w:id="112"/>
+    </w:p>
+    <w:p>
+      <w:pPr>
+        <w:pStyle w:val="BodyText"/>
+      </w:pPr>
+      <w:r>
+        <w:t xml:space="preserve">Product ownership shall remain with team Singularity and perpetual free license provided to FAAST and Hope Haven.    </w:t>
+      </w:r>
+    </w:p>
+    <w:p>
+      <w:pPr>
+        <w:pStyle w:val="BodyText"/>
+      </w:pPr>
+    </w:p>
+    <w:p>
+      <w:pPr>
+        <w:pStyle w:val="Heading1"/>
+      </w:pPr>
+      <w:bookmarkStart w:id="113" w:name="_Toc436203402"/>
+      <w:bookmarkStart w:id="114" w:name="_Toc452813596"/>
+      <w:bookmarkStart w:id="115" w:name="_Toc509300857"/>
+      <w:r>
+        <w:t>Product Features</w:t>
+      </w:r>
       <w:bookmarkEnd w:id="113"/>
-    </w:p>
-    <w:p>
-      <w:pPr>
-        <w:pStyle w:val="BodyText"/>
-      </w:pPr>
-      <w:r>
-        <w:t>See User Stories</w:t>
-      </w:r>
-    </w:p>
-    <w:p>
-      <w:pPr>
-        <w:pStyle w:val="BodyText"/>
-      </w:pPr>
-    </w:p>
-    <w:p>
-      <w:pPr>
-        <w:pStyle w:val="Heading1"/>
-      </w:pPr>
-      <w:bookmarkStart w:id="114" w:name="_Toc436203405"/>
-      <w:bookmarkStart w:id="115" w:name="_Toc452813599"/>
-      <w:bookmarkStart w:id="116" w:name="_Toc509300860"/>
-      <w:r>
-        <w:t>Constraints</w:t>
-      </w:r>
       <w:bookmarkEnd w:id="114"/>
       <w:bookmarkEnd w:id="115"/>
+    </w:p>
+    <w:p>
+      <w:pPr>
+        <w:pStyle w:val="BodyText"/>
+      </w:pPr>
+      <w:r>
+        <w:t>See User Stories</w:t>
+      </w:r>
+    </w:p>
+    <w:p>
+      <w:pPr>
+        <w:pStyle w:val="BodyText"/>
+      </w:pPr>
+    </w:p>
+    <w:p>
+      <w:pPr>
+        <w:pStyle w:val="Heading1"/>
+      </w:pPr>
+      <w:bookmarkStart w:id="116" w:name="_Toc436203405"/>
+      <w:bookmarkStart w:id="117" w:name="_Toc452813599"/>
+      <w:bookmarkStart w:id="118" w:name="_Toc509300860"/>
+      <w:r>
+        <w:lastRenderedPageBreak/>
+        <w:t>Constraints</w:t>
+      </w:r>
       <w:bookmarkEnd w:id="116"/>
-      <w:r>
-        <w:t xml:space="preserve"> </w:t>
-      </w:r>
-    </w:p>
-    <w:p>
-      <w:pPr>
-        <w:pStyle w:val="InfoBlue"/>
-      </w:pPr>
-      <w:r>
-        <w:t>[Note any design constraints, external constraints or other dependencies.]</w:t>
-      </w:r>
-    </w:p>
-    <w:p>
-      <w:pPr>
-        <w:pStyle w:val="Heading1"/>
-      </w:pPr>
-      <w:bookmarkStart w:id="117" w:name="_Toc436203406"/>
-      <w:bookmarkStart w:id="118" w:name="_Toc452813600"/>
-      <w:bookmarkStart w:id="119" w:name="_Toc509300861"/>
-      <w:r>
-        <w:t>Quality Ranges</w:t>
-      </w:r>
       <w:bookmarkEnd w:id="117"/>
       <w:bookmarkEnd w:id="118"/>
+      <w:r>
+        <w:t xml:space="preserve"> </w:t>
+      </w:r>
+    </w:p>
+    <w:p>
+      <w:pPr>
+        <w:pStyle w:val="InfoBlue"/>
+      </w:pPr>
+      <w:r>
+        <w:t>[Note any design constraints, external constraints or other dependencies.]</w:t>
+      </w:r>
+    </w:p>
+    <w:p>
+      <w:pPr>
+        <w:pStyle w:val="Heading1"/>
+      </w:pPr>
+      <w:bookmarkStart w:id="119" w:name="_Toc436203406"/>
+      <w:bookmarkStart w:id="120" w:name="_Toc452813600"/>
+      <w:bookmarkStart w:id="121" w:name="_Toc509300861"/>
+      <w:r>
+        <w:t>Quality Ranges</w:t>
+      </w:r>
       <w:bookmarkEnd w:id="119"/>
-      <w:r>
-        <w:t xml:space="preserve"> </w:t>
-      </w:r>
-    </w:p>
-    <w:p>
-      <w:pPr>
-        <w:pStyle w:val="InfoBlue"/>
-      </w:pPr>
-      <w:r>
-        <w:t>[Define the quality ranges for performance, robustness, fault tolerance, usability, and similar characteristics that are not captured in the Feature Set.]</w:t>
-      </w:r>
-    </w:p>
-    <w:p>
-      <w:pPr>
-        <w:pStyle w:val="Heading1"/>
-      </w:pPr>
-      <w:bookmarkStart w:id="120" w:name="_Toc436203407"/>
-      <w:bookmarkStart w:id="121" w:name="_Toc452813601"/>
-      <w:bookmarkStart w:id="122" w:name="_Toc509300862"/>
-      <w:r>
-        <w:t>Precedence and Priority</w:t>
-      </w:r>
       <w:bookmarkEnd w:id="120"/>
       <w:bookmarkEnd w:id="121"/>
+      <w:r>
+        <w:t xml:space="preserve"> </w:t>
+      </w:r>
+    </w:p>
+    <w:p>
+      <w:pPr>
+        <w:pStyle w:val="InfoBlue"/>
+      </w:pPr>
+      <w:r>
+        <w:t>[Define the quality ranges for performance, robustness, fault tolerance, usability, and similar characteristics that are not captured in the Feature Set.]</w:t>
+      </w:r>
+    </w:p>
+    <w:p>
+      <w:pPr>
+        <w:pStyle w:val="Heading1"/>
+      </w:pPr>
+      <w:bookmarkStart w:id="122" w:name="_Toc436203407"/>
+      <w:bookmarkStart w:id="123" w:name="_Toc452813601"/>
+      <w:bookmarkStart w:id="124" w:name="_Toc509300862"/>
+      <w:r>
+        <w:t>Precedence and Priority</w:t>
+      </w:r>
       <w:bookmarkEnd w:id="122"/>
-    </w:p>
-    <w:p>
-      <w:pPr>
-        <w:pStyle w:val="InfoBlue"/>
-      </w:pPr>
-      <w:r>
-        <w:t>[Define the priority of the different system features.]</w:t>
-      </w:r>
-    </w:p>
-    <w:p>
-      <w:pPr>
-        <w:pStyle w:val="Heading1"/>
-      </w:pPr>
-      <w:bookmarkStart w:id="123" w:name="_Toc436203408"/>
-      <w:bookmarkStart w:id="124" w:name="_Toc452813602"/>
-      <w:bookmarkStart w:id="125" w:name="_Toc509300863"/>
-      <w:r>
-        <w:t>Other Product Requirements</w:t>
-      </w:r>
       <w:bookmarkEnd w:id="123"/>
       <w:bookmarkEnd w:id="124"/>
+    </w:p>
+    <w:p>
+      <w:pPr>
+        <w:pStyle w:val="InfoBlue"/>
+      </w:pPr>
+      <w:r>
+        <w:t>[Define the priority of the different system features.]</w:t>
+      </w:r>
+    </w:p>
+    <w:p>
+      <w:pPr>
+        <w:pStyle w:val="Heading1"/>
+      </w:pPr>
+      <w:bookmarkStart w:id="125" w:name="_Toc436203408"/>
+      <w:bookmarkStart w:id="126" w:name="_Toc452813602"/>
+      <w:bookmarkStart w:id="127" w:name="_Toc509300863"/>
+      <w:r>
+        <w:t>Other Product Requirements</w:t>
+      </w:r>
       <w:bookmarkEnd w:id="125"/>
-    </w:p>
-    <w:p>
-      <w:pPr>
-        <w:pStyle w:val="BodyText"/>
-      </w:pPr>
-      <w:r>
-        <w:t xml:space="preserve">The system must run on a </w:t>
-      </w:r>
-      <w:r>
-        <w:t>computer with a web browser.</w:t>
-      </w:r>
-    </w:p>
-    <w:p>
-      <w:pPr>
-        <w:pStyle w:val="Heading2"/>
-      </w:pPr>
-      <w:bookmarkStart w:id="126" w:name="_Toc425054410"/>
-      <w:bookmarkStart w:id="127" w:name="_Toc422186503"/>
-      <w:bookmarkStart w:id="128" w:name="_Toc436203409"/>
-      <w:bookmarkStart w:id="129" w:name="_Toc452813603"/>
-      <w:bookmarkStart w:id="130" w:name="_Toc509300864"/>
-      <w:r>
-        <w:t>Applicable Standards</w:t>
-      </w:r>
       <w:bookmarkEnd w:id="126"/>
       <w:bookmarkEnd w:id="127"/>
+    </w:p>
+    <w:p>
+      <w:pPr>
+        <w:pStyle w:val="BodyText"/>
+      </w:pPr>
+      <w:r>
+        <w:t xml:space="preserve">The system must run on a </w:t>
+      </w:r>
+      <w:r>
+        <w:t>computer with a web browser.</w:t>
+      </w:r>
+    </w:p>
+    <w:p>
+      <w:pPr>
+        <w:pStyle w:val="Heading2"/>
+      </w:pPr>
+      <w:bookmarkStart w:id="128" w:name="_Toc425054410"/>
+      <w:bookmarkStart w:id="129" w:name="_Toc422186503"/>
+      <w:bookmarkStart w:id="130" w:name="_Toc436203409"/>
+      <w:bookmarkStart w:id="131" w:name="_Toc452813603"/>
+      <w:bookmarkStart w:id="132" w:name="_Toc509300864"/>
+      <w:r>
+        <w:t>Applicable Standards</w:t>
+      </w:r>
       <w:bookmarkEnd w:id="128"/>
       <w:bookmarkEnd w:id="129"/>
       <w:bookmarkEnd w:id="130"/>
-    </w:p>
-    <w:p>
-      <w:pPr>
-        <w:pStyle w:val="InfoBlue"/>
-      </w:pPr>
-      <w:r>
-        <w:t>[List all standards with which the product must comply. These can include legal and regulatory (FDA, UCC) communications standards (TCP/IP, ISDN), platform compliance standards (Windows, UNIX, and so on), and quality and safety standards (UL, ISO, CMM).]</w:t>
-      </w:r>
-    </w:p>
-    <w:p>
-      <w:pPr>
-        <w:pStyle w:val="Heading2"/>
-      </w:pPr>
-      <w:bookmarkStart w:id="131" w:name="_Toc425054411"/>
-      <w:bookmarkStart w:id="132" w:name="_Toc422186504"/>
-      <w:bookmarkStart w:id="133" w:name="_Toc436203410"/>
-      <w:bookmarkStart w:id="134" w:name="_Toc452813604"/>
-      <w:bookmarkStart w:id="135" w:name="_Toc509300865"/>
-      <w:r>
-        <w:t>System Requirements</w:t>
-      </w:r>
-      <w:bookmarkStart w:id="136" w:name="_Toc346297793"/>
       <w:bookmarkEnd w:id="131"/>
       <w:bookmarkEnd w:id="132"/>
+    </w:p>
+    <w:p>
+      <w:pPr>
+        <w:pStyle w:val="InfoBlue"/>
+      </w:pPr>
+      <w:r>
+        <w:t>[List all standards with which the product must comply. These can include legal and regulatory (FDA, UCC) communications standards (TCP/IP, ISDN), platform compliance standards (Windows, UNIX, and so on), and quality and safety standards (UL, ISO, CMM).]</w:t>
+      </w:r>
+    </w:p>
+    <w:p>
+      <w:pPr>
+        <w:pStyle w:val="Heading2"/>
+      </w:pPr>
+      <w:bookmarkStart w:id="133" w:name="_Toc425054411"/>
+      <w:bookmarkStart w:id="134" w:name="_Toc422186504"/>
+      <w:bookmarkStart w:id="135" w:name="_Toc436203410"/>
+      <w:bookmarkStart w:id="136" w:name="_Toc452813604"/>
+      <w:bookmarkStart w:id="137" w:name="_Toc509300865"/>
+      <w:r>
+        <w:t>System Requirements</w:t>
+      </w:r>
+      <w:bookmarkStart w:id="138" w:name="_Toc346297793"/>
       <w:bookmarkEnd w:id="133"/>
       <w:bookmarkEnd w:id="134"/>
       <w:bookmarkEnd w:id="135"/>
+      <w:bookmarkEnd w:id="136"/>
+      <w:bookmarkEnd w:id="137"/>
     </w:p>
     <w:p>
       <w:pPr>
@@ -9188,156 +8309,163 @@
         <w:pStyle w:val="Heading2"/>
         <w:widowControl/>
       </w:pPr>
-      <w:bookmarkStart w:id="137" w:name="_Toc425054412"/>
-      <w:bookmarkStart w:id="138" w:name="_Toc422186505"/>
-      <w:bookmarkStart w:id="139" w:name="_Toc436203411"/>
-      <w:bookmarkStart w:id="140" w:name="_Toc452813605"/>
-      <w:bookmarkStart w:id="141" w:name="_Toc509300866"/>
+      <w:bookmarkStart w:id="139" w:name="_Toc425054412"/>
+      <w:bookmarkStart w:id="140" w:name="_Toc422186505"/>
+      <w:bookmarkStart w:id="141" w:name="_Toc436203411"/>
+      <w:bookmarkStart w:id="142" w:name="_Toc452813605"/>
+      <w:bookmarkStart w:id="143" w:name="_Toc509300866"/>
       <w:r>
         <w:t>Performance Requirements</w:t>
       </w:r>
-      <w:bookmarkEnd w:id="136"/>
-      <w:bookmarkEnd w:id="137"/>
       <w:bookmarkEnd w:id="138"/>
       <w:bookmarkEnd w:id="139"/>
       <w:bookmarkEnd w:id="140"/>
       <w:bookmarkEnd w:id="141"/>
-    </w:p>
-    <w:p>
-      <w:pPr>
-        <w:pStyle w:val="InfoBlue"/>
-      </w:pPr>
-      <w:r>
-        <w:t>[Use this section to detail performance requirements. Performance issues can include such items as user load factors, bandwidth or communication capacity, throughput, accuracy, and reliability or response times under a variety of loading conditions.]</w:t>
-      </w:r>
-    </w:p>
-    <w:p>
-      <w:pPr>
-        <w:pStyle w:val="Heading2"/>
-      </w:pPr>
-      <w:bookmarkStart w:id="142" w:name="_Toc425054413"/>
-      <w:bookmarkStart w:id="143" w:name="_Toc346297794"/>
-      <w:bookmarkStart w:id="144" w:name="_Toc422186506"/>
-      <w:bookmarkStart w:id="145" w:name="_Toc436203412"/>
-      <w:bookmarkStart w:id="146" w:name="_Toc452813606"/>
-      <w:bookmarkStart w:id="147" w:name="_Toc509300867"/>
-      <w:r>
-        <w:t>Environmental Requirements</w:t>
-      </w:r>
       <w:bookmarkEnd w:id="142"/>
       <w:bookmarkEnd w:id="143"/>
+    </w:p>
+    <w:p>
+      <w:pPr>
+        <w:pStyle w:val="InfoBlue"/>
+      </w:pPr>
+      <w:r>
+        <w:t>[Use this section to detail performance requirements. Performance issues can include such items as user load factors, bandwidth or communication capacity, throughput, accuracy, and reliability or response times under a variety of loading conditions.]</w:t>
+      </w:r>
+    </w:p>
+    <w:p>
+      <w:pPr>
+        <w:pStyle w:val="Heading2"/>
+      </w:pPr>
+      <w:bookmarkStart w:id="144" w:name="_Toc425054413"/>
+      <w:bookmarkStart w:id="145" w:name="_Toc346297794"/>
+      <w:bookmarkStart w:id="146" w:name="_Toc422186506"/>
+      <w:bookmarkStart w:id="147" w:name="_Toc436203412"/>
+      <w:bookmarkStart w:id="148" w:name="_Toc452813606"/>
+      <w:bookmarkStart w:id="149" w:name="_Toc509300867"/>
+      <w:r>
+        <w:t>Environmental Requirements</w:t>
+      </w:r>
       <w:bookmarkEnd w:id="144"/>
       <w:bookmarkEnd w:id="145"/>
       <w:bookmarkEnd w:id="146"/>
       <w:bookmarkEnd w:id="147"/>
-    </w:p>
-    <w:p>
-      <w:pPr>
-        <w:pStyle w:val="InfoBlue"/>
-      </w:pPr>
-      <w:r>
-        <w:t>[Detail environmental requirements as needed. For hardware- based systems, environmental issues can include temperature, shock, humidity, radiation, and so forth. For software applications, environmental factors can include usage conditions, user environment, resource availability, maintenance issues, and error handling and recovery.]</w:t>
-      </w:r>
-    </w:p>
-    <w:p>
-      <w:pPr>
-        <w:pStyle w:val="Heading1"/>
-      </w:pPr>
-      <w:bookmarkStart w:id="148" w:name="_Toc436203413"/>
-      <w:bookmarkStart w:id="149" w:name="_Toc452813607"/>
-      <w:bookmarkStart w:id="150" w:name="_Toc509300868"/>
-      <w:r>
-        <w:t>Documentation Requirements</w:t>
-      </w:r>
       <w:bookmarkEnd w:id="148"/>
       <w:bookmarkEnd w:id="149"/>
+    </w:p>
+    <w:p>
+      <w:pPr>
+        <w:pStyle w:val="InfoBlue"/>
+      </w:pPr>
+      <w:r>
+        <w:t>[Detail environmental requirements as needed. For hardware- based systems, environmental issues can include temperature, shock, humidity, radiation, and so forth. For software applications, environmental factors can include usage conditions, user environment, resource availability, maintenance issues, and error handling and recovery.]</w:t>
+      </w:r>
+    </w:p>
+    <w:p>
+      <w:pPr>
+        <w:pStyle w:val="Heading1"/>
+      </w:pPr>
+      <w:bookmarkStart w:id="150" w:name="_Toc436203413"/>
+      <w:bookmarkStart w:id="151" w:name="_Toc452813607"/>
+      <w:bookmarkStart w:id="152" w:name="_Toc509300868"/>
+      <w:r>
+        <w:t>Documentation Requirements</w:t>
+      </w:r>
       <w:bookmarkEnd w:id="150"/>
-    </w:p>
-    <w:p>
-      <w:pPr>
-        <w:pStyle w:val="InfoBlue"/>
-      </w:pPr>
-      <w:r>
-        <w:t>[This section describes the documentation that must be developed to support successful application deployment.]</w:t>
-      </w:r>
-    </w:p>
-    <w:p>
-      <w:pPr>
-        <w:pStyle w:val="Heading2"/>
-      </w:pPr>
-      <w:bookmarkStart w:id="151" w:name="_Toc425054415"/>
-      <w:bookmarkStart w:id="152" w:name="_Toc422186508"/>
-      <w:bookmarkStart w:id="153" w:name="_Toc436203414"/>
-      <w:bookmarkStart w:id="154" w:name="_Toc452813608"/>
-      <w:bookmarkStart w:id="155" w:name="_Toc509300869"/>
-      <w:r>
-        <w:lastRenderedPageBreak/>
-        <w:t>User Manual</w:t>
-      </w:r>
       <w:bookmarkEnd w:id="151"/>
       <w:bookmarkEnd w:id="152"/>
+    </w:p>
+    <w:p>
+      <w:pPr>
+        <w:pStyle w:val="InfoBlue"/>
+      </w:pPr>
+      <w:r>
+        <w:t>[This section describes the documentation that must be developed to support successful application deployment.]</w:t>
+      </w:r>
+    </w:p>
+    <w:p>
+      <w:pPr>
+        <w:pStyle w:val="Heading2"/>
+      </w:pPr>
+      <w:bookmarkStart w:id="153" w:name="_Toc425054415"/>
+      <w:bookmarkStart w:id="154" w:name="_Toc422186508"/>
+      <w:bookmarkStart w:id="155" w:name="_Toc436203414"/>
+      <w:bookmarkStart w:id="156" w:name="_Toc452813608"/>
+      <w:bookmarkStart w:id="157" w:name="_Toc509300869"/>
+      <w:r>
+        <w:t>User Manual</w:t>
+      </w:r>
       <w:bookmarkEnd w:id="153"/>
       <w:bookmarkEnd w:id="154"/>
       <w:bookmarkEnd w:id="155"/>
-    </w:p>
-    <w:p>
-      <w:pPr>
-        <w:pStyle w:val="InfoBlue"/>
-      </w:pPr>
-      <w:r>
-        <w:t>[Describe the purpose and contents of the User Manual. Discuss desired length, level of detail, need for index, glossary of terms, tutorial versus reference manual strategy, and so on. Formatting and printing constraints must also be identified.]</w:t>
-      </w:r>
-    </w:p>
-    <w:p>
-      <w:pPr>
-        <w:pStyle w:val="Heading2"/>
-      </w:pPr>
-      <w:bookmarkStart w:id="156" w:name="_Toc425054416"/>
-      <w:bookmarkStart w:id="157" w:name="_Toc422186509"/>
-      <w:bookmarkStart w:id="158" w:name="_Toc436203415"/>
-      <w:bookmarkStart w:id="159" w:name="_Toc452813609"/>
-      <w:bookmarkStart w:id="160" w:name="_Toc509300870"/>
-      <w:r>
-        <w:t>Online Help</w:t>
-      </w:r>
       <w:bookmarkEnd w:id="156"/>
       <w:bookmarkEnd w:id="157"/>
+    </w:p>
+    <w:p>
+      <w:pPr>
+        <w:pStyle w:val="InfoBlue"/>
+      </w:pPr>
+      <w:r>
+        <w:t>[Describe the purpose and contents of the User Manual. Discuss desired length, level of detail, need for index, glossary of terms, tutorial versus reference manual strategy, and so on. Formatting and printing constraints must also be identified.]</w:t>
+      </w:r>
+    </w:p>
+    <w:p>
+      <w:pPr>
+        <w:pStyle w:val="Heading2"/>
+      </w:pPr>
+      <w:bookmarkStart w:id="158" w:name="_Toc425054416"/>
+      <w:bookmarkStart w:id="159" w:name="_Toc422186509"/>
+      <w:bookmarkStart w:id="160" w:name="_Toc436203415"/>
+      <w:bookmarkStart w:id="161" w:name="_Toc452813609"/>
+      <w:bookmarkStart w:id="162" w:name="_Toc509300870"/>
+      <w:r>
+        <w:t>Online Help</w:t>
+      </w:r>
       <w:bookmarkEnd w:id="158"/>
       <w:bookmarkEnd w:id="159"/>
       <w:bookmarkEnd w:id="160"/>
-    </w:p>
-    <w:p>
-      <w:pPr>
-        <w:pStyle w:val="InfoBlue"/>
-      </w:pPr>
-      <w:r>
-        <w:t>[Many applications provide an online help system to assist the user. The nature of these systems is unique to application development as they combine aspects of programming (hyperlinks, and so forth) with aspects of technical writing, such as organization and presentation. Many have found the development of an online help system is a project within a project that benefits from up-front scope management and planning activity.]</w:t>
-      </w:r>
-    </w:p>
-    <w:p>
-      <w:pPr>
-        <w:pStyle w:val="Heading2"/>
-      </w:pPr>
-      <w:bookmarkStart w:id="161" w:name="_Toc425054417"/>
-      <w:bookmarkStart w:id="162" w:name="_Toc422186510"/>
-      <w:bookmarkStart w:id="163" w:name="_Toc436203416"/>
-      <w:bookmarkStart w:id="164" w:name="_Toc452813610"/>
-      <w:bookmarkStart w:id="165" w:name="_Toc509300871"/>
-      <w:r>
-        <w:t>Installation Guides, Configuration, and Read Me File</w:t>
-      </w:r>
       <w:bookmarkEnd w:id="161"/>
       <w:bookmarkEnd w:id="162"/>
+    </w:p>
+    <w:p>
+      <w:pPr>
+        <w:pStyle w:val="InfoBlue"/>
+      </w:pPr>
+      <w:r>
+        <w:t>[Many applications provide an online help system to assist the user. The nature of these systems is unique to application development as they combine aspects of programming (hyperlinks, and so forth) with aspects of technical writing, such as organization and presentation. Many have found the development of an online help system is a project within a project that benefits from up-front scope management and planning activity.]</w:t>
+      </w:r>
+    </w:p>
+    <w:p>
+      <w:pPr>
+        <w:pStyle w:val="Heading2"/>
+      </w:pPr>
+      <w:bookmarkStart w:id="163" w:name="_Toc425054417"/>
+      <w:bookmarkStart w:id="164" w:name="_Toc422186510"/>
+      <w:bookmarkStart w:id="165" w:name="_Toc436203416"/>
+      <w:bookmarkStart w:id="166" w:name="_Toc452813610"/>
+      <w:bookmarkStart w:id="167" w:name="_Toc509300871"/>
+      <w:r>
+        <w:t>Installation Guides, Configuration, and Read Me File</w:t>
+      </w:r>
       <w:bookmarkEnd w:id="163"/>
       <w:bookmarkEnd w:id="164"/>
       <w:bookmarkEnd w:id="165"/>
+      <w:bookmarkEnd w:id="166"/>
+      <w:bookmarkEnd w:id="167"/>
     </w:p>
     <w:p>
       <w:pPr>
         <w:pStyle w:val="InfoBlue"/>
       </w:pPr>
       <w:r>
-        <w:t>[A document that includes installation instructions and configuration guidelines is important to a full solution offering. Also, a Read Me file is typically included as a standard component. The Read Me file can include a "What's New With This Release” section, and a discussion of compatibility issues with earlier releases. Most users also appreciate documentation defining any known bugs and workarounds in the Read Me file.]</w:t>
+        <w:t xml:space="preserve">[A document that includes installation instructions and configuration guidelines is important to a full solution offering. Also, a Read Me file is typically included as a standard component. The Read Me file can include a "What's New </w:t>
+      </w:r>
+      <w:proofErr w:type="gramStart"/>
+      <w:r>
+        <w:t>With</w:t>
+      </w:r>
+      <w:proofErr w:type="gramEnd"/>
+      <w:r>
+        <w:t xml:space="preserve"> This Release” section, and a discussion of compatibility issues with earlier releases. Most users also appreciate documentation defining any known bugs and workarounds in the Read Me file.]</w:t>
       </w:r>
     </w:p>
     <w:p>
@@ -9345,19 +8473,20 @@
         <w:pStyle w:val="Heading2"/>
         <w:widowControl/>
       </w:pPr>
-      <w:bookmarkStart w:id="166" w:name="_Toc425054418"/>
-      <w:bookmarkStart w:id="167" w:name="_Toc422186511"/>
-      <w:bookmarkStart w:id="168" w:name="_Toc436203417"/>
-      <w:bookmarkStart w:id="169" w:name="_Toc452813611"/>
-      <w:bookmarkStart w:id="170" w:name="_Toc509300872"/>
-      <w:r>
+      <w:bookmarkStart w:id="168" w:name="_Toc425054418"/>
+      <w:bookmarkStart w:id="169" w:name="_Toc422186511"/>
+      <w:bookmarkStart w:id="170" w:name="_Toc436203417"/>
+      <w:bookmarkStart w:id="171" w:name="_Toc452813611"/>
+      <w:bookmarkStart w:id="172" w:name="_Toc509300872"/>
+      <w:r>
+        <w:lastRenderedPageBreak/>
         <w:t>Labeling and Packaging</w:t>
       </w:r>
-      <w:bookmarkEnd w:id="166"/>
-      <w:bookmarkEnd w:id="167"/>
       <w:bookmarkEnd w:id="168"/>
       <w:bookmarkEnd w:id="169"/>
       <w:bookmarkEnd w:id="170"/>
+      <w:bookmarkEnd w:id="171"/>
+      <w:bookmarkEnd w:id="172"/>
     </w:p>
     <w:p>
       <w:pPr>
@@ -9375,15 +8504,15 @@
           <w:numId w:val="0"/>
         </w:numPr>
       </w:pPr>
-      <w:bookmarkStart w:id="171" w:name="_Toc436203393"/>
-      <w:bookmarkStart w:id="172" w:name="_Toc452813612"/>
-      <w:bookmarkStart w:id="173" w:name="_Toc509300873"/>
+      <w:bookmarkStart w:id="173" w:name="_Toc436203393"/>
+      <w:bookmarkStart w:id="174" w:name="_Toc452813612"/>
+      <w:bookmarkStart w:id="175" w:name="_Toc509300873"/>
       <w:r>
         <w:t>A         Feature Attributes</w:t>
       </w:r>
-      <w:bookmarkEnd w:id="171"/>
-      <w:bookmarkEnd w:id="172"/>
       <w:bookmarkEnd w:id="173"/>
+      <w:bookmarkEnd w:id="174"/>
+      <w:bookmarkEnd w:id="175"/>
     </w:p>
     <w:p>
       <w:pPr>
@@ -9402,13 +8531,13 @@
           <w:numId w:val="0"/>
         </w:numPr>
       </w:pPr>
-      <w:bookmarkStart w:id="174" w:name="_Toc425054398"/>
-      <w:bookmarkStart w:id="175" w:name="_Toc343955082"/>
-      <w:bookmarkStart w:id="176" w:name="_Toc346297784"/>
-      <w:bookmarkStart w:id="177" w:name="_Toc422186491"/>
-      <w:bookmarkStart w:id="178" w:name="_Toc436203394"/>
-      <w:bookmarkStart w:id="179" w:name="_Toc452813613"/>
-      <w:bookmarkStart w:id="180" w:name="_Toc509300874"/>
+      <w:bookmarkStart w:id="176" w:name="_Toc425054398"/>
+      <w:bookmarkStart w:id="177" w:name="_Toc343955082"/>
+      <w:bookmarkStart w:id="178" w:name="_Toc346297784"/>
+      <w:bookmarkStart w:id="179" w:name="_Toc422186491"/>
+      <w:bookmarkStart w:id="180" w:name="_Toc436203394"/>
+      <w:bookmarkStart w:id="181" w:name="_Toc452813613"/>
+      <w:bookmarkStart w:id="182" w:name="_Toc509300874"/>
       <w:r>
         <w:t>A.1</w:t>
       </w:r>
@@ -9416,13 +8545,13 @@
         <w:tab/>
         <w:t>Status</w:t>
       </w:r>
-      <w:bookmarkEnd w:id="174"/>
-      <w:bookmarkEnd w:id="175"/>
       <w:bookmarkEnd w:id="176"/>
       <w:bookmarkEnd w:id="177"/>
       <w:bookmarkEnd w:id="178"/>
       <w:bookmarkEnd w:id="179"/>
       <w:bookmarkEnd w:id="180"/>
+      <w:bookmarkEnd w:id="181"/>
+      <w:bookmarkEnd w:id="182"/>
     </w:p>
     <w:p>
       <w:pPr>
@@ -9569,13 +8698,13 @@
           <w:numId w:val="0"/>
         </w:numPr>
       </w:pPr>
-      <w:bookmarkStart w:id="181" w:name="_Toc425054399"/>
-      <w:bookmarkStart w:id="182" w:name="_Toc343955070"/>
-      <w:bookmarkStart w:id="183" w:name="_Toc346297785"/>
-      <w:bookmarkStart w:id="184" w:name="_Toc422186492"/>
-      <w:bookmarkStart w:id="185" w:name="_Toc436203395"/>
-      <w:bookmarkStart w:id="186" w:name="_Toc452813614"/>
-      <w:bookmarkStart w:id="187" w:name="_Toc509300875"/>
+      <w:bookmarkStart w:id="183" w:name="_Toc425054399"/>
+      <w:bookmarkStart w:id="184" w:name="_Toc343955070"/>
+      <w:bookmarkStart w:id="185" w:name="_Toc346297785"/>
+      <w:bookmarkStart w:id="186" w:name="_Toc422186492"/>
+      <w:bookmarkStart w:id="187" w:name="_Toc436203395"/>
+      <w:bookmarkStart w:id="188" w:name="_Toc452813614"/>
+      <w:bookmarkStart w:id="189" w:name="_Toc509300875"/>
       <w:r>
         <w:t>A.2</w:t>
       </w:r>
@@ -9583,13 +8712,13 @@
         <w:tab/>
         <w:t>Benefit</w:t>
       </w:r>
-      <w:bookmarkEnd w:id="181"/>
-      <w:bookmarkEnd w:id="182"/>
       <w:bookmarkEnd w:id="183"/>
       <w:bookmarkEnd w:id="184"/>
       <w:bookmarkEnd w:id="185"/>
       <w:bookmarkEnd w:id="186"/>
       <w:bookmarkEnd w:id="187"/>
+      <w:bookmarkEnd w:id="188"/>
+      <w:bookmarkEnd w:id="189"/>
     </w:p>
     <w:p>
       <w:pPr>
@@ -9642,7 +8771,6 @@
               <w:ind w:left="72"/>
             </w:pPr>
             <w:r>
-              <w:lastRenderedPageBreak/>
               <w:t>Critical</w:t>
             </w:r>
           </w:p>
@@ -9752,13 +8880,13 @@
           <w:numId w:val="0"/>
         </w:numPr>
       </w:pPr>
-      <w:bookmarkStart w:id="188" w:name="_Toc425054400"/>
-      <w:bookmarkStart w:id="189" w:name="_Toc343955074"/>
-      <w:bookmarkStart w:id="190" w:name="_Toc346297786"/>
-      <w:bookmarkStart w:id="191" w:name="_Toc422186493"/>
-      <w:bookmarkStart w:id="192" w:name="_Toc436203396"/>
-      <w:bookmarkStart w:id="193" w:name="_Toc452813615"/>
-      <w:bookmarkStart w:id="194" w:name="_Toc509300876"/>
+      <w:bookmarkStart w:id="190" w:name="_Toc425054400"/>
+      <w:bookmarkStart w:id="191" w:name="_Toc343955074"/>
+      <w:bookmarkStart w:id="192" w:name="_Toc346297786"/>
+      <w:bookmarkStart w:id="193" w:name="_Toc422186493"/>
+      <w:bookmarkStart w:id="194" w:name="_Toc436203396"/>
+      <w:bookmarkStart w:id="195" w:name="_Toc452813615"/>
+      <w:bookmarkStart w:id="196" w:name="_Toc509300876"/>
       <w:r>
         <w:t>A.3</w:t>
       </w:r>
@@ -9766,20 +8894,24 @@
         <w:tab/>
         <w:t>Effort</w:t>
       </w:r>
-      <w:bookmarkEnd w:id="188"/>
-      <w:bookmarkEnd w:id="189"/>
       <w:bookmarkEnd w:id="190"/>
       <w:bookmarkEnd w:id="191"/>
       <w:bookmarkEnd w:id="192"/>
       <w:bookmarkEnd w:id="193"/>
       <w:bookmarkEnd w:id="194"/>
+      <w:bookmarkEnd w:id="195"/>
+      <w:bookmarkEnd w:id="196"/>
     </w:p>
     <w:p>
       <w:pPr>
         <w:pStyle w:val="InfoBlue"/>
       </w:pPr>
       <w:r>
-        <w:t>[Set by the development team. Because some features require more time and resources than others, estimating the number of team or person-weeks, lines of code required or function points, for example, is the best way to gauge complexity and set expectations of what can and cannot be accomplished in a given time frame. Used in managing scope and determining development priority.]</w:t>
+        <w:t xml:space="preserve">[Set by the development team. Because some features require more time and resources than others, estimating the number of team or person-weeks, lines of code required or function points, for example, is the best way to gauge complexity and set expectations of what can and cannot be accomplished in a given time frame. Used in managing </w:t>
+      </w:r>
+      <w:r>
+        <w:lastRenderedPageBreak/>
+        <w:t>scope and determining development priority.]</w:t>
       </w:r>
     </w:p>
     <w:p>
@@ -9791,11 +8923,11 @@
           <w:numId w:val="0"/>
         </w:numPr>
       </w:pPr>
-      <w:bookmarkStart w:id="195" w:name="_Toc425054401"/>
-      <w:bookmarkStart w:id="196" w:name="_Toc422186494"/>
-      <w:bookmarkStart w:id="197" w:name="_Toc436203397"/>
-      <w:bookmarkStart w:id="198" w:name="_Toc452813616"/>
-      <w:bookmarkStart w:id="199" w:name="_Toc509300877"/>
+      <w:bookmarkStart w:id="197" w:name="_Toc425054401"/>
+      <w:bookmarkStart w:id="198" w:name="_Toc422186494"/>
+      <w:bookmarkStart w:id="199" w:name="_Toc436203397"/>
+      <w:bookmarkStart w:id="200" w:name="_Toc452813616"/>
+      <w:bookmarkStart w:id="201" w:name="_Toc509300877"/>
       <w:r>
         <w:t>A.4</w:t>
       </w:r>
@@ -9803,24 +8935,18 @@
         <w:tab/>
         <w:t>Risk</w:t>
       </w:r>
-      <w:bookmarkEnd w:id="195"/>
-      <w:bookmarkEnd w:id="196"/>
       <w:bookmarkEnd w:id="197"/>
       <w:bookmarkEnd w:id="198"/>
       <w:bookmarkEnd w:id="199"/>
+      <w:bookmarkEnd w:id="200"/>
+      <w:bookmarkEnd w:id="201"/>
     </w:p>
     <w:p>
       <w:pPr>
         <w:pStyle w:val="InfoBlue"/>
       </w:pPr>
       <w:r>
-        <w:rPr>
-          <w:color w:val="auto"/>
-        </w:rPr>
-        <w:t>Please see Risk Document</w:t>
-      </w:r>
-      <w:r>
-        <w:t>.</w:t>
+        <w:t>[Set by development team based on the probability the project will experience undesirable events, such as cost overruns, schedule delays or even cancellation. Most project managers find categorizing risks, as high, medium, and low, is sufficient, although finer gradations are possible. Risk can often be indirectly assessed by measuring the uncertainty (range) of the projects team’s schedule estimate.]</w:t>
       </w:r>
     </w:p>
     <w:p>
@@ -9832,11 +8958,11 @@
           <w:numId w:val="0"/>
         </w:numPr>
       </w:pPr>
-      <w:bookmarkStart w:id="200" w:name="_Toc425054402"/>
-      <w:bookmarkStart w:id="201" w:name="_Toc422186495"/>
-      <w:bookmarkStart w:id="202" w:name="_Toc436203398"/>
-      <w:bookmarkStart w:id="203" w:name="_Toc452813617"/>
-      <w:bookmarkStart w:id="204" w:name="_Toc509300878"/>
+      <w:bookmarkStart w:id="202" w:name="_Toc425054402"/>
+      <w:bookmarkStart w:id="203" w:name="_Toc422186495"/>
+      <w:bookmarkStart w:id="204" w:name="_Toc436203398"/>
+      <w:bookmarkStart w:id="205" w:name="_Toc452813617"/>
+      <w:bookmarkStart w:id="206" w:name="_Toc509300878"/>
       <w:r>
         <w:t>A.5</w:t>
       </w:r>
@@ -9844,11 +8970,11 @@
         <w:tab/>
         <w:t>Stability</w:t>
       </w:r>
-      <w:bookmarkEnd w:id="200"/>
-      <w:bookmarkEnd w:id="201"/>
       <w:bookmarkEnd w:id="202"/>
       <w:bookmarkEnd w:id="203"/>
       <w:bookmarkEnd w:id="204"/>
+      <w:bookmarkEnd w:id="205"/>
+      <w:bookmarkEnd w:id="206"/>
     </w:p>
     <w:p>
       <w:pPr>
@@ -9867,13 +8993,13 @@
           <w:numId w:val="0"/>
         </w:numPr>
       </w:pPr>
-      <w:bookmarkStart w:id="205" w:name="_Toc425054403"/>
-      <w:bookmarkStart w:id="206" w:name="_Toc343955086"/>
-      <w:bookmarkStart w:id="207" w:name="_Toc346297788"/>
-      <w:bookmarkStart w:id="208" w:name="_Toc422186496"/>
-      <w:bookmarkStart w:id="209" w:name="_Toc436203399"/>
-      <w:bookmarkStart w:id="210" w:name="_Toc452813618"/>
-      <w:bookmarkStart w:id="211" w:name="_Toc509300879"/>
+      <w:bookmarkStart w:id="207" w:name="_Toc425054403"/>
+      <w:bookmarkStart w:id="208" w:name="_Toc343955086"/>
+      <w:bookmarkStart w:id="209" w:name="_Toc346297788"/>
+      <w:bookmarkStart w:id="210" w:name="_Toc422186496"/>
+      <w:bookmarkStart w:id="211" w:name="_Toc436203399"/>
+      <w:bookmarkStart w:id="212" w:name="_Toc452813618"/>
+      <w:bookmarkStart w:id="213" w:name="_Toc509300879"/>
       <w:r>
         <w:t>A.6</w:t>
       </w:r>
@@ -9881,13 +9007,13 @@
         <w:tab/>
         <w:t>Target Release</w:t>
       </w:r>
-      <w:bookmarkEnd w:id="205"/>
-      <w:bookmarkEnd w:id="206"/>
       <w:bookmarkEnd w:id="207"/>
       <w:bookmarkEnd w:id="208"/>
       <w:bookmarkEnd w:id="209"/>
       <w:bookmarkEnd w:id="210"/>
       <w:bookmarkEnd w:id="211"/>
+      <w:bookmarkEnd w:id="212"/>
+      <w:bookmarkEnd w:id="213"/>
     </w:p>
     <w:p>
       <w:pPr>
@@ -9926,11 +9052,11 @@
           <w:numId w:val="0"/>
         </w:numPr>
       </w:pPr>
-      <w:bookmarkStart w:id="212" w:name="_Toc425054404"/>
-      <w:bookmarkStart w:id="213" w:name="_Toc422186497"/>
-      <w:bookmarkStart w:id="214" w:name="_Toc436203400"/>
-      <w:bookmarkStart w:id="215" w:name="_Toc452813619"/>
-      <w:bookmarkStart w:id="216" w:name="_Toc509300880"/>
+      <w:bookmarkStart w:id="214" w:name="_Toc425054404"/>
+      <w:bookmarkStart w:id="215" w:name="_Toc422186497"/>
+      <w:bookmarkStart w:id="216" w:name="_Toc436203400"/>
+      <w:bookmarkStart w:id="217" w:name="_Toc452813619"/>
+      <w:bookmarkStart w:id="218" w:name="_Toc509300880"/>
       <w:r>
         <w:t>A.7</w:t>
       </w:r>
@@ -9938,11 +9064,11 @@
         <w:tab/>
         <w:t>Assigned To</w:t>
       </w:r>
-      <w:bookmarkEnd w:id="212"/>
-      <w:bookmarkEnd w:id="213"/>
       <w:bookmarkEnd w:id="214"/>
       <w:bookmarkEnd w:id="215"/>
       <w:bookmarkEnd w:id="216"/>
+      <w:bookmarkEnd w:id="217"/>
+      <w:bookmarkEnd w:id="218"/>
     </w:p>
     <w:p>
       <w:pPr>
@@ -9961,13 +9087,13 @@
           <w:numId w:val="0"/>
         </w:numPr>
       </w:pPr>
-      <w:bookmarkStart w:id="217" w:name="_Toc425054405"/>
-      <w:bookmarkStart w:id="218" w:name="_Toc343955094"/>
-      <w:bookmarkStart w:id="219" w:name="_Toc346297789"/>
-      <w:bookmarkStart w:id="220" w:name="_Toc422186498"/>
-      <w:bookmarkStart w:id="221" w:name="_Toc436203401"/>
-      <w:bookmarkStart w:id="222" w:name="_Toc452813620"/>
-      <w:bookmarkStart w:id="223" w:name="_Toc509300881"/>
+      <w:bookmarkStart w:id="219" w:name="_Toc425054405"/>
+      <w:bookmarkStart w:id="220" w:name="_Toc343955094"/>
+      <w:bookmarkStart w:id="221" w:name="_Toc346297789"/>
+      <w:bookmarkStart w:id="222" w:name="_Toc422186498"/>
+      <w:bookmarkStart w:id="223" w:name="_Toc436203401"/>
+      <w:bookmarkStart w:id="224" w:name="_Toc452813620"/>
+      <w:bookmarkStart w:id="225" w:name="_Toc509300881"/>
       <w:r>
         <w:t>A.8</w:t>
       </w:r>
@@ -9975,13 +9101,13 @@
         <w:tab/>
         <w:t>Reason</w:t>
       </w:r>
-      <w:bookmarkEnd w:id="217"/>
-      <w:bookmarkEnd w:id="218"/>
       <w:bookmarkEnd w:id="219"/>
       <w:bookmarkEnd w:id="220"/>
       <w:bookmarkEnd w:id="221"/>
       <w:bookmarkEnd w:id="222"/>
       <w:bookmarkEnd w:id="223"/>
+      <w:bookmarkEnd w:id="224"/>
+      <w:bookmarkEnd w:id="225"/>
     </w:p>
     <w:p>
       <w:pPr>
@@ -10012,7 +9138,7 @@
 </file>
 
 <file path=word/endnotes.xml><?xml version="1.0" encoding="utf-8"?>
-<w:endnotes xmlns:wpc="http://schemas.microsoft.com/office/word/2010/wordprocessingCanvas" xmlns:mc="http://schemas.openxmlformats.org/markup-compatibility/2006" xmlns:o="urn:schemas-microsoft-com:office:office" xmlns:r="http://schemas.openxmlformats.org/officeDocument/2006/relationships" xmlns:m="http://schemas.openxmlformats.org/officeDocument/2006/math" xmlns:v="urn:schemas-microsoft-com:vml" xmlns:wp14="http://schemas.microsoft.com/office/word/2010/wordprocessingDrawing" xmlns:wp="http://schemas.openxmlformats.org/drawingml/2006/wordprocessingDrawing" xmlns:w10="urn:schemas-microsoft-com:office:word" xmlns:w="http://schemas.openxmlformats.org/wordprocessingml/2006/main" xmlns:w14="http://schemas.microsoft.com/office/word/2010/wordml" xmlns:w15="http://schemas.microsoft.com/office/word/2012/wordml" xmlns:wpg="http://schemas.microsoft.com/office/word/2010/wordprocessingGroup" xmlns:wpi="http://schemas.microsoft.com/office/word/2010/wordprocessingInk" xmlns:wne="http://schemas.microsoft.com/office/word/2006/wordml" xmlns:wps="http://schemas.microsoft.com/office/word/2010/wordprocessingShape" mc:Ignorable="w14 w15 wp14">
+<w:endnotes xmlns:wpc="http://schemas.microsoft.com/office/word/2010/wordprocessingCanvas" xmlns:cx="http://schemas.microsoft.com/office/drawing/2014/chartex" xmlns:cx1="http://schemas.microsoft.com/office/drawing/2015/9/8/chartex" xmlns:cx2="http://schemas.microsoft.com/office/drawing/2015/10/21/chartex" xmlns:mc="http://schemas.openxmlformats.org/markup-compatibility/2006" xmlns:o="urn:schemas-microsoft-com:office:office" xmlns:r="http://schemas.openxmlformats.org/officeDocument/2006/relationships" xmlns:m="http://schemas.openxmlformats.org/officeDocument/2006/math" xmlns:v="urn:schemas-microsoft-com:vml" xmlns:wp14="http://schemas.microsoft.com/office/word/2010/wordprocessingDrawing" xmlns:wp="http://schemas.openxmlformats.org/drawingml/2006/wordprocessingDrawing" xmlns:w10="urn:schemas-microsoft-com:office:word" xmlns:w="http://schemas.openxmlformats.org/wordprocessingml/2006/main" xmlns:w14="http://schemas.microsoft.com/office/word/2010/wordml" xmlns:w15="http://schemas.microsoft.com/office/word/2012/wordml" xmlns:w16se="http://schemas.microsoft.com/office/word/2015/wordml/symex" xmlns:wpg="http://schemas.microsoft.com/office/word/2010/wordprocessingGroup" xmlns:wpi="http://schemas.microsoft.com/office/word/2010/wordprocessingInk" xmlns:wne="http://schemas.microsoft.com/office/word/2006/wordml" xmlns:wps="http://schemas.microsoft.com/office/word/2010/wordprocessingShape" mc:Ignorable="w14 w15 w16se wp14">
   <w:endnote w:type="separator" w:id="-1">
     <w:p>
       <w:r>
@@ -10031,7 +9157,7 @@
 </file>
 
 <file path=word/footer1.xml><?xml version="1.0" encoding="utf-8"?>
-<w:ftr xmlns:wpc="http://schemas.microsoft.com/office/word/2010/wordprocessingCanvas" xmlns:mc="http://schemas.openxmlformats.org/markup-compatibility/2006" xmlns:o="urn:schemas-microsoft-com:office:office" xmlns:r="http://schemas.openxmlformats.org/officeDocument/2006/relationships" xmlns:m="http://schemas.openxmlformats.org/officeDocument/2006/math" xmlns:v="urn:schemas-microsoft-com:vml" xmlns:wp14="http://schemas.microsoft.com/office/word/2010/wordprocessingDrawing" xmlns:wp="http://schemas.openxmlformats.org/drawingml/2006/wordprocessingDrawing" xmlns:w10="urn:schemas-microsoft-com:office:word" xmlns:w="http://schemas.openxmlformats.org/wordprocessingml/2006/main" xmlns:w14="http://schemas.microsoft.com/office/word/2010/wordml" xmlns:w15="http://schemas.microsoft.com/office/word/2012/wordml" xmlns:wpg="http://schemas.microsoft.com/office/word/2010/wordprocessingGroup" xmlns:wpi="http://schemas.microsoft.com/office/word/2010/wordprocessingInk" xmlns:wne="http://schemas.microsoft.com/office/word/2006/wordml" xmlns:wps="http://schemas.microsoft.com/office/word/2010/wordprocessingShape" mc:Ignorable="w14 w15 wp14">
+<w:ftr xmlns:wpc="http://schemas.microsoft.com/office/word/2010/wordprocessingCanvas" xmlns:cx="http://schemas.microsoft.com/office/drawing/2014/chartex" xmlns:cx1="http://schemas.microsoft.com/office/drawing/2015/9/8/chartex" xmlns:cx2="http://schemas.microsoft.com/office/drawing/2015/10/21/chartex" xmlns:mc="http://schemas.openxmlformats.org/markup-compatibility/2006" xmlns:o="urn:schemas-microsoft-com:office:office" xmlns:r="http://schemas.openxmlformats.org/officeDocument/2006/relationships" xmlns:m="http://schemas.openxmlformats.org/officeDocument/2006/math" xmlns:v="urn:schemas-microsoft-com:vml" xmlns:wp14="http://schemas.microsoft.com/office/word/2010/wordprocessingDrawing" xmlns:wp="http://schemas.openxmlformats.org/drawingml/2006/wordprocessingDrawing" xmlns:w10="urn:schemas-microsoft-com:office:word" xmlns:w="http://schemas.openxmlformats.org/wordprocessingml/2006/main" xmlns:w14="http://schemas.microsoft.com/office/word/2010/wordml" xmlns:w15="http://schemas.microsoft.com/office/word/2012/wordml" xmlns:w16se="http://schemas.microsoft.com/office/word/2015/wordml/symex" xmlns:wpg="http://schemas.microsoft.com/office/word/2010/wordprocessingGroup" xmlns:wpi="http://schemas.microsoft.com/office/word/2010/wordprocessingInk" xmlns:wne="http://schemas.microsoft.com/office/word/2006/wordml" xmlns:wps="http://schemas.microsoft.com/office/word/2010/wordprocessingShape" mc:Ignorable="w14 w15 w16se wp14">
   <w:tbl>
     <w:tblPr>
       <w:tblW w:w="0" w:type="auto"/>
@@ -10156,7 +9282,7 @@
               <w:rStyle w:val="PageNumber"/>
               <w:noProof/>
             </w:rPr>
-            <w:t>9</w:t>
+            <w:t>7</w:t>
           </w:r>
           <w:r>
             <w:rPr>
@@ -10177,7 +9303,7 @@
 </file>
 
 <file path=word/footnotes.xml><?xml version="1.0" encoding="utf-8"?>
-<w:footnotes xmlns:wpc="http://schemas.microsoft.com/office/word/2010/wordprocessingCanvas" xmlns:mc="http://schemas.openxmlformats.org/markup-compatibility/2006" xmlns:o="urn:schemas-microsoft-com:office:office" xmlns:r="http://schemas.openxmlformats.org/officeDocument/2006/relationships" xmlns:m="http://schemas.openxmlformats.org/officeDocument/2006/math" xmlns:v="urn:schemas-microsoft-com:vml" xmlns:wp14="http://schemas.microsoft.com/office/word/2010/wordprocessingDrawing" xmlns:wp="http://schemas.openxmlformats.org/drawingml/2006/wordprocessingDrawing" xmlns:w10="urn:schemas-microsoft-com:office:word" xmlns:w="http://schemas.openxmlformats.org/wordprocessingml/2006/main" xmlns:w14="http://schemas.microsoft.com/office/word/2010/wordml" xmlns:w15="http://schemas.microsoft.com/office/word/2012/wordml" xmlns:wpg="http://schemas.microsoft.com/office/word/2010/wordprocessingGroup" xmlns:wpi="http://schemas.microsoft.com/office/word/2010/wordprocessingInk" xmlns:wne="http://schemas.microsoft.com/office/word/2006/wordml" xmlns:wps="http://schemas.microsoft.com/office/word/2010/wordprocessingShape" mc:Ignorable="w14 w15 wp14">
+<w:footnotes xmlns:wpc="http://schemas.microsoft.com/office/word/2010/wordprocessingCanvas" xmlns:cx="http://schemas.microsoft.com/office/drawing/2014/chartex" xmlns:cx1="http://schemas.microsoft.com/office/drawing/2015/9/8/chartex" xmlns:cx2="http://schemas.microsoft.com/office/drawing/2015/10/21/chartex" xmlns:mc="http://schemas.openxmlformats.org/markup-compatibility/2006" xmlns:o="urn:schemas-microsoft-com:office:office" xmlns:r="http://schemas.openxmlformats.org/officeDocument/2006/relationships" xmlns:m="http://schemas.openxmlformats.org/officeDocument/2006/math" xmlns:v="urn:schemas-microsoft-com:vml" xmlns:wp14="http://schemas.microsoft.com/office/word/2010/wordprocessingDrawing" xmlns:wp="http://schemas.openxmlformats.org/drawingml/2006/wordprocessingDrawing" xmlns:w10="urn:schemas-microsoft-com:office:word" xmlns:w="http://schemas.openxmlformats.org/wordprocessingml/2006/main" xmlns:w14="http://schemas.microsoft.com/office/word/2010/wordml" xmlns:w15="http://schemas.microsoft.com/office/word/2012/wordml" xmlns:w16se="http://schemas.microsoft.com/office/word/2015/wordml/symex" xmlns:wpg="http://schemas.microsoft.com/office/word/2010/wordprocessingGroup" xmlns:wpi="http://schemas.microsoft.com/office/word/2010/wordprocessingInk" xmlns:wne="http://schemas.microsoft.com/office/word/2006/wordml" xmlns:wps="http://schemas.microsoft.com/office/word/2010/wordprocessingShape" mc:Ignorable="w14 w15 w16se wp14">
   <w:footnote w:type="separator" w:id="-1">
     <w:p>
       <w:r>
@@ -10196,7 +9322,7 @@
 </file>
 
 <file path=word/header1.xml><?xml version="1.0" encoding="utf-8"?>
-<w:hdr xmlns:wpc="http://schemas.microsoft.com/office/word/2010/wordprocessingCanvas" xmlns:mc="http://schemas.openxmlformats.org/markup-compatibility/2006" xmlns:o="urn:schemas-microsoft-com:office:office" xmlns:r="http://schemas.openxmlformats.org/officeDocument/2006/relationships" xmlns:m="http://schemas.openxmlformats.org/officeDocument/2006/math" xmlns:v="urn:schemas-microsoft-com:vml" xmlns:wp14="http://schemas.microsoft.com/office/word/2010/wordprocessingDrawing" xmlns:wp="http://schemas.openxmlformats.org/drawingml/2006/wordprocessingDrawing" xmlns:w10="urn:schemas-microsoft-com:office:word" xmlns:w="http://schemas.openxmlformats.org/wordprocessingml/2006/main" xmlns:w14="http://schemas.microsoft.com/office/word/2010/wordml" xmlns:w15="http://schemas.microsoft.com/office/word/2012/wordml" xmlns:wpg="http://schemas.microsoft.com/office/word/2010/wordprocessingGroup" xmlns:wpi="http://schemas.microsoft.com/office/word/2010/wordprocessingInk" xmlns:wne="http://schemas.microsoft.com/office/word/2006/wordml" xmlns:wps="http://schemas.microsoft.com/office/word/2010/wordprocessingShape" mc:Ignorable="w14 w15 wp14">
+<w:hdr xmlns:wpc="http://schemas.microsoft.com/office/word/2010/wordprocessingCanvas" xmlns:cx="http://schemas.microsoft.com/office/drawing/2014/chartex" xmlns:cx1="http://schemas.microsoft.com/office/drawing/2015/9/8/chartex" xmlns:cx2="http://schemas.microsoft.com/office/drawing/2015/10/21/chartex" xmlns:mc="http://schemas.openxmlformats.org/markup-compatibility/2006" xmlns:o="urn:schemas-microsoft-com:office:office" xmlns:r="http://schemas.openxmlformats.org/officeDocument/2006/relationships" xmlns:m="http://schemas.openxmlformats.org/officeDocument/2006/math" xmlns:v="urn:schemas-microsoft-com:vml" xmlns:wp14="http://schemas.microsoft.com/office/word/2010/wordprocessingDrawing" xmlns:wp="http://schemas.openxmlformats.org/drawingml/2006/wordprocessingDrawing" xmlns:w10="urn:schemas-microsoft-com:office:word" xmlns:w="http://schemas.openxmlformats.org/wordprocessingml/2006/main" xmlns:w14="http://schemas.microsoft.com/office/word/2010/wordml" xmlns:w15="http://schemas.microsoft.com/office/word/2012/wordml" xmlns:w16se="http://schemas.microsoft.com/office/word/2015/wordml/symex" xmlns:wpg="http://schemas.microsoft.com/office/word/2010/wordprocessingGroup" xmlns:wpi="http://schemas.microsoft.com/office/word/2010/wordprocessingInk" xmlns:wne="http://schemas.microsoft.com/office/word/2006/wordml" xmlns:wps="http://schemas.microsoft.com/office/word/2010/wordprocessingShape" mc:Ignorable="w14 w15 w16se wp14">
   <w:p>
     <w:pPr>
       <w:rPr>
@@ -10255,7 +9381,7 @@
 </file>
 
 <file path=word/header2.xml><?xml version="1.0" encoding="utf-8"?>
-<w:hdr xmlns:wpc="http://schemas.microsoft.com/office/word/2010/wordprocessingCanvas" xmlns:mc="http://schemas.openxmlformats.org/markup-compatibility/2006" xmlns:o="urn:schemas-microsoft-com:office:office" xmlns:r="http://schemas.openxmlformats.org/officeDocument/2006/relationships" xmlns:m="http://schemas.openxmlformats.org/officeDocument/2006/math" xmlns:v="urn:schemas-microsoft-com:vml" xmlns:wp14="http://schemas.microsoft.com/office/word/2010/wordprocessingDrawing" xmlns:wp="http://schemas.openxmlformats.org/drawingml/2006/wordprocessingDrawing" xmlns:w10="urn:schemas-microsoft-com:office:word" xmlns:w="http://schemas.openxmlformats.org/wordprocessingml/2006/main" xmlns:w14="http://schemas.microsoft.com/office/word/2010/wordml" xmlns:w15="http://schemas.microsoft.com/office/word/2012/wordml" xmlns:wpg="http://schemas.microsoft.com/office/word/2010/wordprocessingGroup" xmlns:wpi="http://schemas.microsoft.com/office/word/2010/wordprocessingInk" xmlns:wne="http://schemas.microsoft.com/office/word/2006/wordml" xmlns:wps="http://schemas.microsoft.com/office/word/2010/wordprocessingShape" mc:Ignorable="w14 w15 wp14">
+<w:hdr xmlns:wpc="http://schemas.microsoft.com/office/word/2010/wordprocessingCanvas" xmlns:cx="http://schemas.microsoft.com/office/drawing/2014/chartex" xmlns:cx1="http://schemas.microsoft.com/office/drawing/2015/9/8/chartex" xmlns:cx2="http://schemas.microsoft.com/office/drawing/2015/10/21/chartex" xmlns:mc="http://schemas.openxmlformats.org/markup-compatibility/2006" xmlns:o="urn:schemas-microsoft-com:office:office" xmlns:r="http://schemas.openxmlformats.org/officeDocument/2006/relationships" xmlns:m="http://schemas.openxmlformats.org/officeDocument/2006/math" xmlns:v="urn:schemas-microsoft-com:vml" xmlns:wp14="http://schemas.microsoft.com/office/word/2010/wordprocessingDrawing" xmlns:wp="http://schemas.openxmlformats.org/drawingml/2006/wordprocessingDrawing" xmlns:w10="urn:schemas-microsoft-com:office:word" xmlns:w="http://schemas.openxmlformats.org/wordprocessingml/2006/main" xmlns:w14="http://schemas.microsoft.com/office/word/2010/wordml" xmlns:w15="http://schemas.microsoft.com/office/word/2012/wordml" xmlns:w16se="http://schemas.microsoft.com/office/word/2015/wordml/symex" xmlns:wpg="http://schemas.microsoft.com/office/word/2010/wordprocessingGroup" xmlns:wpi="http://schemas.microsoft.com/office/word/2010/wordprocessingInk" xmlns:wne="http://schemas.microsoft.com/office/word/2006/wordml" xmlns:wps="http://schemas.microsoft.com/office/word/2010/wordprocessingShape" mc:Ignorable="w14 w15 w16se wp14">
   <w:tbl>
     <w:tblPr>
       <w:tblW w:w="0" w:type="auto"/>
@@ -10356,7 +9482,7 @@
 </file>
 
 <file path=word/numbering.xml><?xml version="1.0" encoding="utf-8"?>
-<w:numbering xmlns:wpc="http://schemas.microsoft.com/office/word/2010/wordprocessingCanvas" xmlns:mc="http://schemas.openxmlformats.org/markup-compatibility/2006" xmlns:o="urn:schemas-microsoft-com:office:office" xmlns:r="http://schemas.openxmlformats.org/officeDocument/2006/relationships" xmlns:m="http://schemas.openxmlformats.org/officeDocument/2006/math" xmlns:v="urn:schemas-microsoft-com:vml" xmlns:wp14="http://schemas.microsoft.com/office/word/2010/wordprocessingDrawing" xmlns:wp="http://schemas.openxmlformats.org/drawingml/2006/wordprocessingDrawing" xmlns:w10="urn:schemas-microsoft-com:office:word" xmlns:w="http://schemas.openxmlformats.org/wordprocessingml/2006/main" xmlns:w14="http://schemas.microsoft.com/office/word/2010/wordml" xmlns:w15="http://schemas.microsoft.com/office/word/2012/wordml" xmlns:wpg="http://schemas.microsoft.com/office/word/2010/wordprocessingGroup" xmlns:wpi="http://schemas.microsoft.com/office/word/2010/wordprocessingInk" xmlns:wne="http://schemas.microsoft.com/office/word/2006/wordml" xmlns:wps="http://schemas.microsoft.com/office/word/2010/wordprocessingShape" mc:Ignorable="w14 w15 wp14">
+<w:numbering xmlns:wpc="http://schemas.microsoft.com/office/word/2010/wordprocessingCanvas" xmlns:cx="http://schemas.microsoft.com/office/drawing/2014/chartex" xmlns:cx1="http://schemas.microsoft.com/office/drawing/2015/9/8/chartex" xmlns:cx2="http://schemas.microsoft.com/office/drawing/2015/10/21/chartex" xmlns:mc="http://schemas.openxmlformats.org/markup-compatibility/2006" xmlns:o="urn:schemas-microsoft-com:office:office" xmlns:r="http://schemas.openxmlformats.org/officeDocument/2006/relationships" xmlns:m="http://schemas.openxmlformats.org/officeDocument/2006/math" xmlns:v="urn:schemas-microsoft-com:vml" xmlns:wp14="http://schemas.microsoft.com/office/word/2010/wordprocessingDrawing" xmlns:wp="http://schemas.openxmlformats.org/drawingml/2006/wordprocessingDrawing" xmlns:w10="urn:schemas-microsoft-com:office:word" xmlns:w="http://schemas.openxmlformats.org/wordprocessingml/2006/main" xmlns:w14="http://schemas.microsoft.com/office/word/2010/wordml" xmlns:w15="http://schemas.microsoft.com/office/word/2012/wordml" xmlns:w16se="http://schemas.microsoft.com/office/word/2015/wordml/symex" xmlns:wpg="http://schemas.microsoft.com/office/word/2010/wordprocessingGroup" xmlns:wpi="http://schemas.microsoft.com/office/word/2010/wordprocessingInk" xmlns:wne="http://schemas.microsoft.com/office/word/2006/wordml" xmlns:wps="http://schemas.microsoft.com/office/word/2010/wordprocessingShape" mc:Ignorable="w14 w15 w16se wp14">
   <w:abstractNum w:abstractNumId="0" w15:restartNumberingAfterBreak="0">
     <w:nsid w:val="FFFFFFFB"/>
     <w:multiLevelType w:val="multilevel"/>
@@ -11645,7 +10771,7 @@
 </file>
 
 <file path=word/styles.xml><?xml version="1.0" encoding="utf-8"?>
-<w:styles xmlns:mc="http://schemas.openxmlformats.org/markup-compatibility/2006" xmlns:r="http://schemas.openxmlformats.org/officeDocument/2006/relationships" xmlns:w="http://schemas.openxmlformats.org/wordprocessingml/2006/main" xmlns:w14="http://schemas.microsoft.com/office/word/2010/wordml" xmlns:w15="http://schemas.microsoft.com/office/word/2012/wordml" mc:Ignorable="w14 w15">
+<w:styles xmlns:mc="http://schemas.openxmlformats.org/markup-compatibility/2006" xmlns:r="http://schemas.openxmlformats.org/officeDocument/2006/relationships" xmlns:w="http://schemas.openxmlformats.org/wordprocessingml/2006/main" xmlns:w14="http://schemas.microsoft.com/office/word/2010/wordml" xmlns:w15="http://schemas.microsoft.com/office/word/2012/wordml" xmlns:w16se="http://schemas.microsoft.com/office/word/2015/wordml/symex" mc:Ignorable="w14 w15 w16se">
   <w:docDefaults>
     <w:rPrDefault>
       <w:rPr>
@@ -11655,7 +10781,7 @@
     </w:rPrDefault>
     <w:pPrDefault/>
   </w:docDefaults>
-  <w:latentStyles w:defLockedState="0" w:defUIPriority="0" w:defSemiHidden="0" w:defUnhideWhenUsed="0" w:defQFormat="0" w:count="371">
+  <w:latentStyles w:defLockedState="0" w:defUIPriority="0" w:defSemiHidden="0" w:defUnhideWhenUsed="0" w:defQFormat="0" w:count="373">
     <w:lsdException w:name="Normal" w:qFormat="1"/>
     <w:lsdException w:name="heading 1" w:qFormat="1"/>
     <w:lsdException w:name="heading 2" w:qFormat="1"/>
@@ -11672,7 +10798,6 @@
     <w:lsdException w:name="Strong" w:qFormat="1"/>
     <w:lsdException w:name="Emphasis" w:qFormat="1"/>
     <w:lsdException w:name="HTML Typewriter" w:semiHidden="1" w:unhideWhenUsed="1"/>
-    <w:lsdException w:name="Normal Table" w:semiHidden="1" w:unhideWhenUsed="1"/>
     <w:lsdException w:name="Outline List 2" w:semiHidden="1" w:unhideWhenUsed="1"/>
     <w:lsdException w:name="Outline List 3" w:semiHidden="1" w:unhideWhenUsed="1"/>
     <w:lsdException w:name="Table Simple 1" w:semiHidden="1" w:unhideWhenUsed="1"/>
@@ -11715,10 +10840,8 @@
     <w:lsdException w:name="Table Subtle 1" w:semiHidden="1" w:unhideWhenUsed="1"/>
     <w:lsdException w:name="Table Subtle 2" w:semiHidden="1" w:unhideWhenUsed="1"/>
     <w:lsdException w:name="Table Web 1" w:semiHidden="1" w:unhideWhenUsed="1"/>
-    <w:lsdException w:name="Table Web 2" w:semiHidden="1" w:unhideWhenUsed="1"/>
     <w:lsdException w:name="Table Web 3" w:semiHidden="1" w:unhideWhenUsed="1"/>
     <w:lsdException w:name="Balloon Text" w:semiHidden="1" w:unhideWhenUsed="1"/>
-    <w:lsdException w:name="Table Theme" w:semiHidden="1" w:unhideWhenUsed="1"/>
     <w:lsdException w:name="Placeholder Text" w:semiHidden="1" w:uiPriority="99"/>
     <w:lsdException w:name="No Spacing" w:uiPriority="1" w:qFormat="1"/>
     <w:lsdException w:name="Light Shading" w:uiPriority="60"/>
@@ -11934,6 +11057,8 @@
     <w:lsdException w:name="List Table 5 Dark Accent 6" w:uiPriority="50"/>
     <w:lsdException w:name="List Table 6 Colorful Accent 6" w:uiPriority="51"/>
     <w:lsdException w:name="List Table 7 Colorful Accent 6" w:uiPriority="52"/>
+    <w:lsdException w:name="Mention" w:semiHidden="1" w:uiPriority="99" w:unhideWhenUsed="1"/>
+    <w:lsdException w:name="Smart Hyperlink" w:semiHidden="1" w:uiPriority="99" w:unhideWhenUsed="1"/>
   </w:latentStyles>
   <w:style w:type="paragraph" w:default="1" w:styleId="Normal">
     <w:name w:val="Normal"/>
@@ -12462,7 +11587,6 @@
     <w:basedOn w:val="Normal"/>
     <w:next w:val="BodyText"/>
     <w:autoRedefine/>
-    <w:rsid w:val="00CF74A2"/>
     <w:pPr>
       <w:tabs>
         <w:tab w:val="left" w:pos="540"/>
@@ -12471,6 +11595,7 @@
       <w:spacing w:after="120"/>
     </w:pPr>
     <w:rPr>
+      <w:i/>
       <w:color w:val="0000FF"/>
     </w:rPr>
   </w:style>

</xml_diff>